<commit_message>
Base de datos de tipos
</commit_message>
<xml_diff>
--- a/Memoria.docx
+++ b/Memoria.docx
@@ -872,7 +872,7 @@
           <w:color w:val="000000"/>
           <w:sz w:val="19"/>
           <w:szCs w:val="19"/>
-          <w:lang w:val="en-US"/>
+          <w:lang w:val="es-ES"/>
         </w:rPr>
       </w:pPr>
       <w:r>
@@ -891,7 +891,7 @@
           <w:color w:val="008000"/>
           <w:sz w:val="19"/>
           <w:szCs w:val="19"/>
-          <w:lang w:val="en-US"/>
+          <w:lang w:val="es-ES"/>
         </w:rPr>
         <w:t>// Quantitat de llum</w:t>
       </w:r>
@@ -916,7 +916,7 @@
           <w:color w:val="000000"/>
           <w:sz w:val="19"/>
           <w:szCs w:val="19"/>
-          <w:lang w:val="en-US"/>
+          <w:lang w:val="es-ES"/>
         </w:rPr>
         <w:tab/>
       </w:r>
@@ -1781,6 +1781,30 @@
             </a:graphic>
           </wp:inline>
         </w:drawing>
+      </w:r>
+    </w:p>
+    <w:p>
+      <w:pPr>
+        <w:spacing w:line="259" w:lineRule="auto"/>
+      </w:pPr>
+    </w:p>
+    <w:p>
+      <w:pPr>
+        <w:spacing w:line="259" w:lineRule="auto"/>
+      </w:pPr>
+      <w:r>
+        <w:t>Base de dades de tipus de cubs</w:t>
+      </w:r>
+    </w:p>
+    <w:p>
+      <w:pPr>
+        <w:spacing w:line="259" w:lineRule="auto"/>
+      </w:pPr>
+      <w:r>
+        <w:t>Json, canvi a c++ 17</w:t>
+      </w:r>
+      <w:r>
+        <w:t>, estructura del json i els maps</w:t>
       </w:r>
     </w:p>
     <w:p>

</xml_diff>

<commit_message>
Actualitzacio de les floripondrios
</commit_message>
<xml_diff>
--- a/Memoria.docx
+++ b/Memoria.docx
@@ -266,12 +266,14 @@
       <w:r>
         <w:t xml:space="preserve">és el sinònim de </w:t>
       </w:r>
+      <w:proofErr w:type="spellStart"/>
       <w:r>
         <w:rPr>
           <w:i/>
         </w:rPr>
         <w:t>voxel</w:t>
       </w:r>
+      <w:proofErr w:type="spellEnd"/>
       <w:r>
         <w:t xml:space="preserve">. El món està format per una gran multitud de cubs. Cada cub té un tipus determinat: aire, terra, gespa, aigua... El jugador pot col·locar qualsevol cub que disposi al seu inventari i modificar el món. El tipus es guarda en un byte, de manera que obtenir la textura </w:t>
       </w:r>
@@ -286,12 +288,14 @@
           <w:b/>
         </w:rPr>
       </w:pPr>
+      <w:proofErr w:type="spellStart"/>
       <w:r>
         <w:rPr>
           <w:b/>
         </w:rPr>
         <w:t>Chunk</w:t>
       </w:r>
+      <w:proofErr w:type="spellEnd"/>
     </w:p>
     <w:p>
       <w:pPr>
@@ -300,39 +304,63 @@
       <w:r>
         <w:t xml:space="preserve">Un </w:t>
       </w:r>
+      <w:proofErr w:type="spellStart"/>
       <w:r>
         <w:rPr>
           <w:b/>
         </w:rPr>
         <w:t>chunk</w:t>
       </w:r>
-      <w:r>
-        <w:t xml:space="preserve"> és un conjunt de cubs. El món està format per un conjunt de chunks, i aquests seran els responsables de gestionar els cubs del món. Podem definir la mida que vulguem pels chunks amb </w:t>
-      </w:r>
+      <w:proofErr w:type="spellEnd"/>
+      <w:r>
+        <w:t xml:space="preserve"> és un conjunt de cubs. El món està format per un conjunt de </w:t>
+      </w:r>
+      <w:proofErr w:type="spellStart"/>
+      <w:r>
+        <w:t>chunks</w:t>
+      </w:r>
+      <w:proofErr w:type="spellEnd"/>
+      <w:r>
+        <w:t xml:space="preserve">, i aquests seran els responsables de gestionar els cubs del món. Podem definir la mida que vulguem pels </w:t>
+      </w:r>
+      <w:proofErr w:type="spellStart"/>
+      <w:r>
+        <w:t>chunks</w:t>
+      </w:r>
+      <w:proofErr w:type="spellEnd"/>
+      <w:r>
+        <w:t xml:space="preserve"> amb </w:t>
+      </w:r>
+      <w:proofErr w:type="spellStart"/>
       <w:r>
         <w:rPr>
           <w:b/>
         </w:rPr>
         <w:t>width</w:t>
       </w:r>
+      <w:proofErr w:type="spellEnd"/>
       <w:r>
         <w:t xml:space="preserve">, </w:t>
       </w:r>
+      <w:proofErr w:type="spellStart"/>
       <w:r>
         <w:rPr>
           <w:b/>
         </w:rPr>
         <w:t>height</w:t>
       </w:r>
+      <w:proofErr w:type="spellEnd"/>
       <w:r>
         <w:t xml:space="preserve"> i </w:t>
       </w:r>
+      <w:proofErr w:type="spellStart"/>
       <w:r>
         <w:rPr>
           <w:b/>
         </w:rPr>
         <w:t>depth</w:t>
       </w:r>
+      <w:proofErr w:type="spellEnd"/>
       <w:r>
         <w:t>, però per mantenir-los senzills farem que siguin de 16*16*</w:t>
       </w:r>
@@ -348,6 +376,2179 @@
         <w:jc w:val="both"/>
       </w:pPr>
       <w:r>
+        <w:rPr>
+          <w:rFonts w:ascii="Arial" w:hAnsi="Arial" w:cs="Arial"/>
+          <w:color w:val="333333"/>
+          <w:shd w:val="clear" w:color="auto" w:fill="FAFAFA"/>
+        </w:rPr>
+        <w:t>A </w:t>
+      </w:r>
+      <w:proofErr w:type="spellStart"/>
+      <w:r>
+        <w:rPr>
+          <w:rFonts w:ascii="Arial" w:hAnsi="Arial" w:cs="Arial"/>
+          <w:b/>
+          <w:bCs/>
+          <w:color w:val="333333"/>
+          <w:shd w:val="clear" w:color="auto" w:fill="FAFAFA"/>
+        </w:rPr>
+        <w:t>chunk</w:t>
+      </w:r>
+      <w:proofErr w:type="spellEnd"/>
+      <w:r>
+        <w:rPr>
+          <w:rFonts w:ascii="Arial" w:hAnsi="Arial" w:cs="Arial"/>
+          <w:color w:val="333333"/>
+          <w:shd w:val="clear" w:color="auto" w:fill="FAFAFA"/>
+        </w:rPr>
+        <w:t xml:space="preserve"> is </w:t>
+      </w:r>
+      <w:proofErr w:type="spellStart"/>
+      <w:r>
+        <w:rPr>
+          <w:rFonts w:ascii="Arial" w:hAnsi="Arial" w:cs="Arial"/>
+          <w:color w:val="333333"/>
+          <w:shd w:val="clear" w:color="auto" w:fill="FAFAFA"/>
+        </w:rPr>
+        <w:t>simply</w:t>
+      </w:r>
+      <w:proofErr w:type="spellEnd"/>
+      <w:r>
+        <w:rPr>
+          <w:rFonts w:ascii="Arial" w:hAnsi="Arial" w:cs="Arial"/>
+          <w:color w:val="333333"/>
+          <w:shd w:val="clear" w:color="auto" w:fill="FAFAFA"/>
+        </w:rPr>
+        <w:t xml:space="preserve"> a </w:t>
+      </w:r>
+      <w:proofErr w:type="spellStart"/>
+      <w:r>
+        <w:rPr>
+          <w:rFonts w:ascii="Arial" w:hAnsi="Arial" w:cs="Arial"/>
+          <w:color w:val="333333"/>
+          <w:shd w:val="clear" w:color="auto" w:fill="FAFAFA"/>
+        </w:rPr>
+        <w:t>smaller</w:t>
+      </w:r>
+      <w:proofErr w:type="spellEnd"/>
+      <w:r>
+        <w:rPr>
+          <w:rFonts w:ascii="Arial" w:hAnsi="Arial" w:cs="Arial"/>
+          <w:color w:val="333333"/>
+          <w:shd w:val="clear" w:color="auto" w:fill="FAFAFA"/>
+        </w:rPr>
+        <w:t xml:space="preserve"> unit </w:t>
+      </w:r>
+      <w:proofErr w:type="spellStart"/>
+      <w:r>
+        <w:rPr>
+          <w:rFonts w:ascii="Arial" w:hAnsi="Arial" w:cs="Arial"/>
+          <w:color w:val="333333"/>
+          <w:shd w:val="clear" w:color="auto" w:fill="FAFAFA"/>
+        </w:rPr>
+        <w:t>you</w:t>
+      </w:r>
+      <w:proofErr w:type="spellEnd"/>
+      <w:r>
+        <w:rPr>
+          <w:rFonts w:ascii="Arial" w:hAnsi="Arial" w:cs="Arial"/>
+          <w:color w:val="333333"/>
+          <w:shd w:val="clear" w:color="auto" w:fill="FAFAFA"/>
+        </w:rPr>
+        <w:t xml:space="preserve"> </w:t>
+      </w:r>
+      <w:proofErr w:type="spellStart"/>
+      <w:r>
+        <w:rPr>
+          <w:rFonts w:ascii="Arial" w:hAnsi="Arial" w:cs="Arial"/>
+          <w:color w:val="333333"/>
+          <w:shd w:val="clear" w:color="auto" w:fill="FAFAFA"/>
+        </w:rPr>
+        <w:t>work</w:t>
+      </w:r>
+      <w:proofErr w:type="spellEnd"/>
+      <w:r>
+        <w:rPr>
+          <w:rFonts w:ascii="Arial" w:hAnsi="Arial" w:cs="Arial"/>
+          <w:color w:val="333333"/>
+          <w:shd w:val="clear" w:color="auto" w:fill="FAFAFA"/>
+        </w:rPr>
+        <w:t xml:space="preserve"> </w:t>
+      </w:r>
+      <w:proofErr w:type="spellStart"/>
+      <w:r>
+        <w:rPr>
+          <w:rFonts w:ascii="Arial" w:hAnsi="Arial" w:cs="Arial"/>
+          <w:color w:val="333333"/>
+          <w:shd w:val="clear" w:color="auto" w:fill="FAFAFA"/>
+        </w:rPr>
+        <w:t>with</w:t>
+      </w:r>
+      <w:proofErr w:type="spellEnd"/>
+      <w:r>
+        <w:rPr>
+          <w:rFonts w:ascii="Arial" w:hAnsi="Arial" w:cs="Arial"/>
+          <w:color w:val="333333"/>
+          <w:shd w:val="clear" w:color="auto" w:fill="FAFAFA"/>
+        </w:rPr>
+        <w:t xml:space="preserve">. </w:t>
+      </w:r>
+      <w:proofErr w:type="spellStart"/>
+      <w:r>
+        <w:rPr>
+          <w:rFonts w:ascii="Arial" w:hAnsi="Arial" w:cs="Arial"/>
+          <w:color w:val="333333"/>
+          <w:shd w:val="clear" w:color="auto" w:fill="FAFAFA"/>
+        </w:rPr>
+        <w:t>If</w:t>
+      </w:r>
+      <w:proofErr w:type="spellEnd"/>
+      <w:r>
+        <w:rPr>
+          <w:rFonts w:ascii="Arial" w:hAnsi="Arial" w:cs="Arial"/>
+          <w:color w:val="333333"/>
+          <w:shd w:val="clear" w:color="auto" w:fill="FAFAFA"/>
+        </w:rPr>
+        <w:t xml:space="preserve"> </w:t>
+      </w:r>
+      <w:proofErr w:type="spellStart"/>
+      <w:r>
+        <w:rPr>
+          <w:rFonts w:ascii="Arial" w:hAnsi="Arial" w:cs="Arial"/>
+          <w:color w:val="333333"/>
+          <w:shd w:val="clear" w:color="auto" w:fill="FAFAFA"/>
+        </w:rPr>
+        <w:t>you</w:t>
+      </w:r>
+      <w:proofErr w:type="spellEnd"/>
+      <w:r>
+        <w:rPr>
+          <w:rFonts w:ascii="Arial" w:hAnsi="Arial" w:cs="Arial"/>
+          <w:color w:val="333333"/>
+          <w:shd w:val="clear" w:color="auto" w:fill="FAFAFA"/>
+        </w:rPr>
+        <w:t xml:space="preserve"> </w:t>
+      </w:r>
+      <w:proofErr w:type="spellStart"/>
+      <w:r>
+        <w:rPr>
+          <w:rFonts w:ascii="Arial" w:hAnsi="Arial" w:cs="Arial"/>
+          <w:color w:val="333333"/>
+          <w:shd w:val="clear" w:color="auto" w:fill="FAFAFA"/>
+        </w:rPr>
+        <w:t>had</w:t>
+      </w:r>
+      <w:proofErr w:type="spellEnd"/>
+      <w:r>
+        <w:rPr>
+          <w:rFonts w:ascii="Arial" w:hAnsi="Arial" w:cs="Arial"/>
+          <w:color w:val="333333"/>
+          <w:shd w:val="clear" w:color="auto" w:fill="FAFAFA"/>
+        </w:rPr>
+        <w:t xml:space="preserve"> a 1000x1000 </w:t>
+      </w:r>
+      <w:proofErr w:type="spellStart"/>
+      <w:r>
+        <w:rPr>
+          <w:rFonts w:ascii="Arial" w:hAnsi="Arial" w:cs="Arial"/>
+          <w:color w:val="333333"/>
+          <w:shd w:val="clear" w:color="auto" w:fill="FAFAFA"/>
+        </w:rPr>
+        <w:t>world</w:t>
+      </w:r>
+      <w:proofErr w:type="spellEnd"/>
+      <w:r>
+        <w:rPr>
+          <w:rFonts w:ascii="Arial" w:hAnsi="Arial" w:cs="Arial"/>
+          <w:color w:val="333333"/>
+          <w:shd w:val="clear" w:color="auto" w:fill="FAFAFA"/>
+        </w:rPr>
+        <w:t xml:space="preserve"> </w:t>
+      </w:r>
+      <w:proofErr w:type="spellStart"/>
+      <w:r>
+        <w:rPr>
+          <w:rFonts w:ascii="Arial" w:hAnsi="Arial" w:cs="Arial"/>
+          <w:color w:val="333333"/>
+          <w:shd w:val="clear" w:color="auto" w:fill="FAFAFA"/>
+        </w:rPr>
+        <w:t>and</w:t>
+      </w:r>
+      <w:proofErr w:type="spellEnd"/>
+      <w:r>
+        <w:rPr>
+          <w:rFonts w:ascii="Arial" w:hAnsi="Arial" w:cs="Arial"/>
+          <w:color w:val="333333"/>
+          <w:shd w:val="clear" w:color="auto" w:fill="FAFAFA"/>
+        </w:rPr>
+        <w:t xml:space="preserve"> </w:t>
+      </w:r>
+      <w:proofErr w:type="spellStart"/>
+      <w:r>
+        <w:rPr>
+          <w:rFonts w:ascii="Arial" w:hAnsi="Arial" w:cs="Arial"/>
+          <w:color w:val="333333"/>
+          <w:shd w:val="clear" w:color="auto" w:fill="FAFAFA"/>
+        </w:rPr>
+        <w:t>generated</w:t>
+      </w:r>
+      <w:proofErr w:type="spellEnd"/>
+      <w:r>
+        <w:rPr>
+          <w:rFonts w:ascii="Arial" w:hAnsi="Arial" w:cs="Arial"/>
+          <w:color w:val="333333"/>
+          <w:shd w:val="clear" w:color="auto" w:fill="FAFAFA"/>
+        </w:rPr>
+        <w:t xml:space="preserve"> </w:t>
+      </w:r>
+      <w:proofErr w:type="spellStart"/>
+      <w:r>
+        <w:rPr>
+          <w:rFonts w:ascii="Arial" w:hAnsi="Arial" w:cs="Arial"/>
+          <w:color w:val="333333"/>
+          <w:shd w:val="clear" w:color="auto" w:fill="FAFAFA"/>
+        </w:rPr>
+        <w:t>it</w:t>
+      </w:r>
+      <w:proofErr w:type="spellEnd"/>
+      <w:r>
+        <w:rPr>
+          <w:rFonts w:ascii="Arial" w:hAnsi="Arial" w:cs="Arial"/>
+          <w:color w:val="333333"/>
+          <w:shd w:val="clear" w:color="auto" w:fill="FAFAFA"/>
+        </w:rPr>
+        <w:t xml:space="preserve"> all </w:t>
+      </w:r>
+      <w:proofErr w:type="spellStart"/>
+      <w:r>
+        <w:rPr>
+          <w:rFonts w:ascii="Arial" w:hAnsi="Arial" w:cs="Arial"/>
+          <w:color w:val="333333"/>
+          <w:shd w:val="clear" w:color="auto" w:fill="FAFAFA"/>
+        </w:rPr>
+        <w:t>at</w:t>
+      </w:r>
+      <w:proofErr w:type="spellEnd"/>
+      <w:r>
+        <w:rPr>
+          <w:rFonts w:ascii="Arial" w:hAnsi="Arial" w:cs="Arial"/>
+          <w:color w:val="333333"/>
+          <w:shd w:val="clear" w:color="auto" w:fill="FAFAFA"/>
+        </w:rPr>
+        <w:t xml:space="preserve"> </w:t>
+      </w:r>
+      <w:proofErr w:type="spellStart"/>
+      <w:r>
+        <w:rPr>
+          <w:rFonts w:ascii="Arial" w:hAnsi="Arial" w:cs="Arial"/>
+          <w:color w:val="333333"/>
+          <w:shd w:val="clear" w:color="auto" w:fill="FAFAFA"/>
+        </w:rPr>
+        <w:t>once</w:t>
+      </w:r>
+      <w:proofErr w:type="spellEnd"/>
+      <w:r>
+        <w:rPr>
+          <w:rFonts w:ascii="Arial" w:hAnsi="Arial" w:cs="Arial"/>
+          <w:color w:val="333333"/>
+          <w:shd w:val="clear" w:color="auto" w:fill="FAFAFA"/>
+        </w:rPr>
+        <w:t xml:space="preserve">, </w:t>
+      </w:r>
+      <w:proofErr w:type="spellStart"/>
+      <w:r>
+        <w:rPr>
+          <w:rFonts w:ascii="Arial" w:hAnsi="Arial" w:cs="Arial"/>
+          <w:color w:val="333333"/>
+          <w:shd w:val="clear" w:color="auto" w:fill="FAFAFA"/>
+        </w:rPr>
+        <w:t>you</w:t>
+      </w:r>
+      <w:proofErr w:type="spellEnd"/>
+      <w:r>
+        <w:rPr>
+          <w:rFonts w:ascii="Arial" w:hAnsi="Arial" w:cs="Arial"/>
+          <w:color w:val="333333"/>
+          <w:shd w:val="clear" w:color="auto" w:fill="FAFAFA"/>
+        </w:rPr>
+        <w:t xml:space="preserve"> </w:t>
+      </w:r>
+      <w:proofErr w:type="spellStart"/>
+      <w:r>
+        <w:rPr>
+          <w:rFonts w:ascii="Arial" w:hAnsi="Arial" w:cs="Arial"/>
+          <w:color w:val="333333"/>
+          <w:shd w:val="clear" w:color="auto" w:fill="FAFAFA"/>
+        </w:rPr>
+        <w:t>would</w:t>
+      </w:r>
+      <w:proofErr w:type="spellEnd"/>
+      <w:r>
+        <w:rPr>
+          <w:rFonts w:ascii="Arial" w:hAnsi="Arial" w:cs="Arial"/>
+          <w:color w:val="333333"/>
+          <w:shd w:val="clear" w:color="auto" w:fill="FAFAFA"/>
+        </w:rPr>
+        <w:t xml:space="preserve"> </w:t>
+      </w:r>
+      <w:proofErr w:type="spellStart"/>
+      <w:r>
+        <w:rPr>
+          <w:rFonts w:ascii="Arial" w:hAnsi="Arial" w:cs="Arial"/>
+          <w:color w:val="333333"/>
+          <w:shd w:val="clear" w:color="auto" w:fill="FAFAFA"/>
+        </w:rPr>
+        <w:t>have</w:t>
+      </w:r>
+      <w:proofErr w:type="spellEnd"/>
+      <w:r>
+        <w:rPr>
+          <w:rFonts w:ascii="Arial" w:hAnsi="Arial" w:cs="Arial"/>
+          <w:color w:val="333333"/>
+          <w:shd w:val="clear" w:color="auto" w:fill="FAFAFA"/>
+        </w:rPr>
+        <w:t xml:space="preserve"> </w:t>
+      </w:r>
+      <w:proofErr w:type="spellStart"/>
+      <w:r>
+        <w:rPr>
+          <w:rFonts w:ascii="Arial" w:hAnsi="Arial" w:cs="Arial"/>
+          <w:color w:val="333333"/>
+          <w:shd w:val="clear" w:color="auto" w:fill="FAFAFA"/>
+        </w:rPr>
+        <w:t>one</w:t>
+      </w:r>
+      <w:proofErr w:type="spellEnd"/>
+      <w:r>
+        <w:rPr>
+          <w:rFonts w:ascii="Arial" w:hAnsi="Arial" w:cs="Arial"/>
+          <w:color w:val="333333"/>
+          <w:shd w:val="clear" w:color="auto" w:fill="FAFAFA"/>
+        </w:rPr>
+        <w:t xml:space="preserve"> </w:t>
+      </w:r>
+      <w:proofErr w:type="spellStart"/>
+      <w:r>
+        <w:rPr>
+          <w:rFonts w:ascii="Arial" w:hAnsi="Arial" w:cs="Arial"/>
+          <w:color w:val="333333"/>
+          <w:shd w:val="clear" w:color="auto" w:fill="FAFAFA"/>
+        </w:rPr>
+        <w:t>huge</w:t>
+      </w:r>
+      <w:proofErr w:type="spellEnd"/>
+      <w:r>
+        <w:rPr>
+          <w:rFonts w:ascii="Arial" w:hAnsi="Arial" w:cs="Arial"/>
+          <w:color w:val="333333"/>
+          <w:shd w:val="clear" w:color="auto" w:fill="FAFAFA"/>
+        </w:rPr>
+        <w:t xml:space="preserve"> </w:t>
+      </w:r>
+      <w:proofErr w:type="spellStart"/>
+      <w:r>
+        <w:rPr>
+          <w:rFonts w:ascii="Arial" w:hAnsi="Arial" w:cs="Arial"/>
+          <w:color w:val="333333"/>
+          <w:shd w:val="clear" w:color="auto" w:fill="FAFAFA"/>
+        </w:rPr>
+        <w:t>mesh</w:t>
+      </w:r>
+      <w:proofErr w:type="spellEnd"/>
+      <w:r>
+        <w:rPr>
+          <w:rFonts w:ascii="Arial" w:hAnsi="Arial" w:cs="Arial"/>
+          <w:color w:val="333333"/>
+          <w:shd w:val="clear" w:color="auto" w:fill="FAFAFA"/>
+        </w:rPr>
+        <w:t xml:space="preserve">. So </w:t>
+      </w:r>
+      <w:proofErr w:type="spellStart"/>
+      <w:r>
+        <w:rPr>
+          <w:rFonts w:ascii="Arial" w:hAnsi="Arial" w:cs="Arial"/>
+          <w:color w:val="333333"/>
+          <w:shd w:val="clear" w:color="auto" w:fill="FAFAFA"/>
+        </w:rPr>
+        <w:t>anytime</w:t>
+      </w:r>
+      <w:proofErr w:type="spellEnd"/>
+      <w:r>
+        <w:rPr>
+          <w:rFonts w:ascii="Arial" w:hAnsi="Arial" w:cs="Arial"/>
+          <w:color w:val="333333"/>
+          <w:shd w:val="clear" w:color="auto" w:fill="FAFAFA"/>
+        </w:rPr>
+        <w:t xml:space="preserve"> </w:t>
+      </w:r>
+      <w:proofErr w:type="spellStart"/>
+      <w:r>
+        <w:rPr>
+          <w:rFonts w:ascii="Arial" w:hAnsi="Arial" w:cs="Arial"/>
+          <w:color w:val="333333"/>
+          <w:shd w:val="clear" w:color="auto" w:fill="FAFAFA"/>
+        </w:rPr>
+        <w:t>you</w:t>
+      </w:r>
+      <w:proofErr w:type="spellEnd"/>
+      <w:r>
+        <w:rPr>
+          <w:rFonts w:ascii="Arial" w:hAnsi="Arial" w:cs="Arial"/>
+          <w:color w:val="333333"/>
+          <w:shd w:val="clear" w:color="auto" w:fill="FAFAFA"/>
+        </w:rPr>
+        <w:t xml:space="preserve"> </w:t>
+      </w:r>
+      <w:proofErr w:type="spellStart"/>
+      <w:r>
+        <w:rPr>
+          <w:rFonts w:ascii="Arial" w:hAnsi="Arial" w:cs="Arial"/>
+          <w:color w:val="333333"/>
+          <w:shd w:val="clear" w:color="auto" w:fill="FAFAFA"/>
+        </w:rPr>
+        <w:t>change</w:t>
+      </w:r>
+      <w:proofErr w:type="spellEnd"/>
+      <w:r>
+        <w:rPr>
+          <w:rFonts w:ascii="Arial" w:hAnsi="Arial" w:cs="Arial"/>
+          <w:color w:val="333333"/>
+          <w:shd w:val="clear" w:color="auto" w:fill="FAFAFA"/>
+        </w:rPr>
+        <w:t xml:space="preserve"> </w:t>
+      </w:r>
+      <w:proofErr w:type="spellStart"/>
+      <w:r>
+        <w:rPr>
+          <w:rFonts w:ascii="Arial" w:hAnsi="Arial" w:cs="Arial"/>
+          <w:color w:val="333333"/>
+          <w:shd w:val="clear" w:color="auto" w:fill="FAFAFA"/>
+        </w:rPr>
+        <w:t>anything</w:t>
+      </w:r>
+      <w:proofErr w:type="spellEnd"/>
+      <w:r>
+        <w:rPr>
+          <w:rFonts w:ascii="Arial" w:hAnsi="Arial" w:cs="Arial"/>
+          <w:color w:val="333333"/>
+          <w:shd w:val="clear" w:color="auto" w:fill="FAFAFA"/>
+        </w:rPr>
+        <w:t xml:space="preserve"> in </w:t>
+      </w:r>
+      <w:proofErr w:type="spellStart"/>
+      <w:r>
+        <w:rPr>
+          <w:rFonts w:ascii="Arial" w:hAnsi="Arial" w:cs="Arial"/>
+          <w:color w:val="333333"/>
+          <w:shd w:val="clear" w:color="auto" w:fill="FAFAFA"/>
+        </w:rPr>
+        <w:t>that</w:t>
+      </w:r>
+      <w:proofErr w:type="spellEnd"/>
+      <w:r>
+        <w:rPr>
+          <w:rFonts w:ascii="Arial" w:hAnsi="Arial" w:cs="Arial"/>
+          <w:color w:val="333333"/>
+          <w:shd w:val="clear" w:color="auto" w:fill="FAFAFA"/>
+        </w:rPr>
+        <w:t xml:space="preserve"> </w:t>
+      </w:r>
+      <w:proofErr w:type="spellStart"/>
+      <w:r>
+        <w:rPr>
+          <w:rFonts w:ascii="Arial" w:hAnsi="Arial" w:cs="Arial"/>
+          <w:color w:val="333333"/>
+          <w:shd w:val="clear" w:color="auto" w:fill="FAFAFA"/>
+        </w:rPr>
+        <w:t>world</w:t>
+      </w:r>
+      <w:proofErr w:type="spellEnd"/>
+      <w:r>
+        <w:rPr>
+          <w:rFonts w:ascii="Arial" w:hAnsi="Arial" w:cs="Arial"/>
+          <w:color w:val="333333"/>
+          <w:shd w:val="clear" w:color="auto" w:fill="FAFAFA"/>
+        </w:rPr>
+        <w:t xml:space="preserve">, </w:t>
+      </w:r>
+      <w:proofErr w:type="spellStart"/>
+      <w:r>
+        <w:rPr>
+          <w:rFonts w:ascii="Arial" w:hAnsi="Arial" w:cs="Arial"/>
+          <w:color w:val="333333"/>
+          <w:shd w:val="clear" w:color="auto" w:fill="FAFAFA"/>
+        </w:rPr>
+        <w:t>you</w:t>
+      </w:r>
+      <w:proofErr w:type="spellEnd"/>
+      <w:r>
+        <w:rPr>
+          <w:rFonts w:ascii="Arial" w:hAnsi="Arial" w:cs="Arial"/>
+          <w:color w:val="333333"/>
+          <w:shd w:val="clear" w:color="auto" w:fill="FAFAFA"/>
+        </w:rPr>
+        <w:t xml:space="preserve"> </w:t>
+      </w:r>
+      <w:proofErr w:type="spellStart"/>
+      <w:r>
+        <w:rPr>
+          <w:rFonts w:ascii="Arial" w:hAnsi="Arial" w:cs="Arial"/>
+          <w:color w:val="333333"/>
+          <w:shd w:val="clear" w:color="auto" w:fill="FAFAFA"/>
+        </w:rPr>
+        <w:t>would</w:t>
+      </w:r>
+      <w:proofErr w:type="spellEnd"/>
+      <w:r>
+        <w:rPr>
+          <w:rFonts w:ascii="Arial" w:hAnsi="Arial" w:cs="Arial"/>
+          <w:color w:val="333333"/>
+          <w:shd w:val="clear" w:color="auto" w:fill="FAFAFA"/>
+        </w:rPr>
+        <w:t xml:space="preserve"> </w:t>
+      </w:r>
+      <w:proofErr w:type="spellStart"/>
+      <w:r>
+        <w:rPr>
+          <w:rFonts w:ascii="Arial" w:hAnsi="Arial" w:cs="Arial"/>
+          <w:color w:val="333333"/>
+          <w:shd w:val="clear" w:color="auto" w:fill="FAFAFA"/>
+        </w:rPr>
+        <w:t>have</w:t>
+      </w:r>
+      <w:proofErr w:type="spellEnd"/>
+      <w:r>
+        <w:rPr>
+          <w:rFonts w:ascii="Arial" w:hAnsi="Arial" w:cs="Arial"/>
+          <w:color w:val="333333"/>
+          <w:shd w:val="clear" w:color="auto" w:fill="FAFAFA"/>
+        </w:rPr>
+        <w:t xml:space="preserve"> to </w:t>
+      </w:r>
+      <w:proofErr w:type="spellStart"/>
+      <w:r>
+        <w:rPr>
+          <w:rFonts w:ascii="Arial" w:hAnsi="Arial" w:cs="Arial"/>
+          <w:color w:val="333333"/>
+          <w:shd w:val="clear" w:color="auto" w:fill="FAFAFA"/>
+        </w:rPr>
+        <w:t>remake</w:t>
+      </w:r>
+      <w:proofErr w:type="spellEnd"/>
+      <w:r>
+        <w:rPr>
+          <w:rFonts w:ascii="Arial" w:hAnsi="Arial" w:cs="Arial"/>
+          <w:color w:val="333333"/>
+          <w:shd w:val="clear" w:color="auto" w:fill="FAFAFA"/>
+        </w:rPr>
+        <w:t xml:space="preserve"> </w:t>
+      </w:r>
+      <w:proofErr w:type="spellStart"/>
+      <w:r>
+        <w:rPr>
+          <w:rFonts w:ascii="Arial" w:hAnsi="Arial" w:cs="Arial"/>
+          <w:color w:val="333333"/>
+          <w:shd w:val="clear" w:color="auto" w:fill="FAFAFA"/>
+        </w:rPr>
+        <w:t>the</w:t>
+      </w:r>
+      <w:proofErr w:type="spellEnd"/>
+      <w:r>
+        <w:rPr>
+          <w:rFonts w:ascii="Arial" w:hAnsi="Arial" w:cs="Arial"/>
+          <w:color w:val="333333"/>
+          <w:shd w:val="clear" w:color="auto" w:fill="FAFAFA"/>
+        </w:rPr>
+        <w:t xml:space="preserve"> </w:t>
+      </w:r>
+      <w:proofErr w:type="spellStart"/>
+      <w:r>
+        <w:rPr>
+          <w:rFonts w:ascii="Arial" w:hAnsi="Arial" w:cs="Arial"/>
+          <w:color w:val="333333"/>
+          <w:shd w:val="clear" w:color="auto" w:fill="FAFAFA"/>
+        </w:rPr>
+        <w:t>entire</w:t>
+      </w:r>
+      <w:proofErr w:type="spellEnd"/>
+      <w:r>
+        <w:rPr>
+          <w:rFonts w:ascii="Arial" w:hAnsi="Arial" w:cs="Arial"/>
+          <w:color w:val="333333"/>
+          <w:shd w:val="clear" w:color="auto" w:fill="FAFAFA"/>
+        </w:rPr>
+        <w:t xml:space="preserve"> </w:t>
+      </w:r>
+      <w:proofErr w:type="spellStart"/>
+      <w:r>
+        <w:rPr>
+          <w:rFonts w:ascii="Arial" w:hAnsi="Arial" w:cs="Arial"/>
+          <w:color w:val="333333"/>
+          <w:shd w:val="clear" w:color="auto" w:fill="FAFAFA"/>
+        </w:rPr>
+        <w:t>mesh</w:t>
+      </w:r>
+      <w:proofErr w:type="spellEnd"/>
+      <w:r>
+        <w:rPr>
+          <w:rFonts w:ascii="Arial" w:hAnsi="Arial" w:cs="Arial"/>
+          <w:color w:val="333333"/>
+          <w:shd w:val="clear" w:color="auto" w:fill="FAFAFA"/>
+        </w:rPr>
+        <w:t xml:space="preserve">. </w:t>
+      </w:r>
+      <w:proofErr w:type="spellStart"/>
+      <w:r>
+        <w:rPr>
+          <w:rFonts w:ascii="Arial" w:hAnsi="Arial" w:cs="Arial"/>
+          <w:color w:val="333333"/>
+          <w:shd w:val="clear" w:color="auto" w:fill="FAFAFA"/>
+        </w:rPr>
+        <w:t>That</w:t>
+      </w:r>
+      <w:proofErr w:type="spellEnd"/>
+      <w:r>
+        <w:rPr>
+          <w:rFonts w:ascii="Arial" w:hAnsi="Arial" w:cs="Arial"/>
+          <w:color w:val="333333"/>
+          <w:shd w:val="clear" w:color="auto" w:fill="FAFAFA"/>
+        </w:rPr>
+        <w:t xml:space="preserve"> is </w:t>
+      </w:r>
+      <w:proofErr w:type="spellStart"/>
+      <w:r>
+        <w:rPr>
+          <w:rFonts w:ascii="Arial" w:hAnsi="Arial" w:cs="Arial"/>
+          <w:color w:val="333333"/>
+          <w:shd w:val="clear" w:color="auto" w:fill="FAFAFA"/>
+        </w:rPr>
+        <w:t>insanely</w:t>
+      </w:r>
+      <w:proofErr w:type="spellEnd"/>
+      <w:r>
+        <w:rPr>
+          <w:rFonts w:ascii="Arial" w:hAnsi="Arial" w:cs="Arial"/>
+          <w:color w:val="333333"/>
+          <w:shd w:val="clear" w:color="auto" w:fill="FAFAFA"/>
+        </w:rPr>
+        <w:t xml:space="preserve"> </w:t>
+      </w:r>
+      <w:proofErr w:type="spellStart"/>
+      <w:r>
+        <w:rPr>
+          <w:rFonts w:ascii="Arial" w:hAnsi="Arial" w:cs="Arial"/>
+          <w:color w:val="333333"/>
+          <w:shd w:val="clear" w:color="auto" w:fill="FAFAFA"/>
+        </w:rPr>
+        <w:t>inefficient</w:t>
+      </w:r>
+      <w:proofErr w:type="spellEnd"/>
+      <w:r>
+        <w:rPr>
+          <w:rFonts w:ascii="Arial" w:hAnsi="Arial" w:cs="Arial"/>
+          <w:color w:val="333333"/>
+          <w:shd w:val="clear" w:color="auto" w:fill="FAFAFA"/>
+        </w:rPr>
+        <w:t xml:space="preserve"> </w:t>
+      </w:r>
+      <w:proofErr w:type="spellStart"/>
+      <w:r>
+        <w:rPr>
+          <w:rFonts w:ascii="Arial" w:hAnsi="Arial" w:cs="Arial"/>
+          <w:color w:val="333333"/>
+          <w:shd w:val="clear" w:color="auto" w:fill="FAFAFA"/>
+        </w:rPr>
+        <w:t>and</w:t>
+      </w:r>
+      <w:proofErr w:type="spellEnd"/>
+      <w:r>
+        <w:rPr>
+          <w:rFonts w:ascii="Arial" w:hAnsi="Arial" w:cs="Arial"/>
+          <w:color w:val="333333"/>
+          <w:shd w:val="clear" w:color="auto" w:fill="FAFAFA"/>
+        </w:rPr>
+        <w:t xml:space="preserve"> </w:t>
+      </w:r>
+      <w:proofErr w:type="spellStart"/>
+      <w:r>
+        <w:rPr>
+          <w:rFonts w:ascii="Arial" w:hAnsi="Arial" w:cs="Arial"/>
+          <w:color w:val="333333"/>
+          <w:shd w:val="clear" w:color="auto" w:fill="FAFAFA"/>
+        </w:rPr>
+        <w:t>likely</w:t>
+      </w:r>
+      <w:proofErr w:type="spellEnd"/>
+      <w:r>
+        <w:rPr>
+          <w:rFonts w:ascii="Arial" w:hAnsi="Arial" w:cs="Arial"/>
+          <w:color w:val="333333"/>
+          <w:shd w:val="clear" w:color="auto" w:fill="FAFAFA"/>
+        </w:rPr>
+        <w:t xml:space="preserve"> impossible to do in </w:t>
+      </w:r>
+      <w:proofErr w:type="spellStart"/>
+      <w:r>
+        <w:rPr>
+          <w:rFonts w:ascii="Arial" w:hAnsi="Arial" w:cs="Arial"/>
+          <w:color w:val="333333"/>
+          <w:shd w:val="clear" w:color="auto" w:fill="FAFAFA"/>
+        </w:rPr>
+        <w:t>realtime</w:t>
+      </w:r>
+      <w:proofErr w:type="spellEnd"/>
+      <w:r>
+        <w:rPr>
+          <w:rFonts w:ascii="Arial" w:hAnsi="Arial" w:cs="Arial"/>
+          <w:color w:val="333333"/>
+          <w:shd w:val="clear" w:color="auto" w:fill="FAFAFA"/>
+        </w:rPr>
+        <w:t xml:space="preserve">. So </w:t>
+      </w:r>
+      <w:proofErr w:type="spellStart"/>
+      <w:r>
+        <w:rPr>
+          <w:rFonts w:ascii="Arial" w:hAnsi="Arial" w:cs="Arial"/>
+          <w:color w:val="333333"/>
+          <w:shd w:val="clear" w:color="auto" w:fill="FAFAFA"/>
+        </w:rPr>
+        <w:t>instead</w:t>
+      </w:r>
+      <w:proofErr w:type="spellEnd"/>
+      <w:r>
+        <w:rPr>
+          <w:rFonts w:ascii="Arial" w:hAnsi="Arial" w:cs="Arial"/>
+          <w:color w:val="333333"/>
+          <w:shd w:val="clear" w:color="auto" w:fill="FAFAFA"/>
+        </w:rPr>
+        <w:t xml:space="preserve"> </w:t>
+      </w:r>
+      <w:proofErr w:type="spellStart"/>
+      <w:r>
+        <w:rPr>
+          <w:rFonts w:ascii="Arial" w:hAnsi="Arial" w:cs="Arial"/>
+          <w:color w:val="333333"/>
+          <w:shd w:val="clear" w:color="auto" w:fill="FAFAFA"/>
+        </w:rPr>
+        <w:t>we</w:t>
+      </w:r>
+      <w:proofErr w:type="spellEnd"/>
+      <w:r>
+        <w:rPr>
+          <w:rFonts w:ascii="Arial" w:hAnsi="Arial" w:cs="Arial"/>
+          <w:color w:val="333333"/>
+          <w:shd w:val="clear" w:color="auto" w:fill="FAFAFA"/>
+        </w:rPr>
+        <w:t xml:space="preserve"> </w:t>
+      </w:r>
+      <w:proofErr w:type="spellStart"/>
+      <w:r>
+        <w:rPr>
+          <w:rFonts w:ascii="Arial" w:hAnsi="Arial" w:cs="Arial"/>
+          <w:color w:val="333333"/>
+          <w:shd w:val="clear" w:color="auto" w:fill="FAFAFA"/>
+        </w:rPr>
+        <w:t>simply</w:t>
+      </w:r>
+      <w:proofErr w:type="spellEnd"/>
+      <w:r>
+        <w:rPr>
+          <w:rFonts w:ascii="Arial" w:hAnsi="Arial" w:cs="Arial"/>
+          <w:color w:val="333333"/>
+          <w:shd w:val="clear" w:color="auto" w:fill="FAFAFA"/>
+        </w:rPr>
+        <w:t xml:space="preserve"> render as </w:t>
+      </w:r>
+      <w:proofErr w:type="spellStart"/>
+      <w:r>
+        <w:rPr>
+          <w:rFonts w:ascii="Arial" w:hAnsi="Arial" w:cs="Arial"/>
+          <w:color w:val="333333"/>
+          <w:shd w:val="clear" w:color="auto" w:fill="FAFAFA"/>
+        </w:rPr>
+        <w:t>many</w:t>
+      </w:r>
+      <w:proofErr w:type="spellEnd"/>
+      <w:r>
+        <w:rPr>
+          <w:rFonts w:ascii="Arial" w:hAnsi="Arial" w:cs="Arial"/>
+          <w:color w:val="333333"/>
+          <w:shd w:val="clear" w:color="auto" w:fill="FAFAFA"/>
+        </w:rPr>
+        <w:t xml:space="preserve"> </w:t>
+      </w:r>
+      <w:r>
+        <w:rPr>
+          <w:rFonts w:ascii="Arial" w:hAnsi="Arial" w:cs="Arial"/>
+          <w:color w:val="333333"/>
+          <w:shd w:val="clear" w:color="auto" w:fill="FAFAFA"/>
+        </w:rPr>
+        <w:lastRenderedPageBreak/>
+        <w:t xml:space="preserve">x*y*z </w:t>
+      </w:r>
+      <w:proofErr w:type="spellStart"/>
+      <w:r>
+        <w:rPr>
+          <w:rFonts w:ascii="Arial" w:hAnsi="Arial" w:cs="Arial"/>
+          <w:color w:val="333333"/>
+          <w:shd w:val="clear" w:color="auto" w:fill="FAFAFA"/>
+        </w:rPr>
+        <w:t>sized</w:t>
+      </w:r>
+      <w:proofErr w:type="spellEnd"/>
+      <w:r>
+        <w:rPr>
+          <w:rFonts w:ascii="Arial" w:hAnsi="Arial" w:cs="Arial"/>
+          <w:color w:val="333333"/>
+          <w:shd w:val="clear" w:color="auto" w:fill="FAFAFA"/>
+        </w:rPr>
+        <w:t xml:space="preserve"> </w:t>
+      </w:r>
+      <w:proofErr w:type="spellStart"/>
+      <w:r>
+        <w:rPr>
+          <w:rFonts w:ascii="Arial" w:hAnsi="Arial" w:cs="Arial"/>
+          <w:color w:val="333333"/>
+          <w:shd w:val="clear" w:color="auto" w:fill="FAFAFA"/>
+        </w:rPr>
+        <w:t>chunks</w:t>
+      </w:r>
+      <w:proofErr w:type="spellEnd"/>
+      <w:r>
+        <w:rPr>
+          <w:rFonts w:ascii="Arial" w:hAnsi="Arial" w:cs="Arial"/>
+          <w:color w:val="333333"/>
+          <w:shd w:val="clear" w:color="auto" w:fill="FAFAFA"/>
+        </w:rPr>
+        <w:t xml:space="preserve"> as </w:t>
+      </w:r>
+      <w:proofErr w:type="spellStart"/>
+      <w:r>
+        <w:rPr>
+          <w:rFonts w:ascii="Arial" w:hAnsi="Arial" w:cs="Arial"/>
+          <w:color w:val="333333"/>
+          <w:shd w:val="clear" w:color="auto" w:fill="FAFAFA"/>
+        </w:rPr>
+        <w:t>we</w:t>
+      </w:r>
+      <w:proofErr w:type="spellEnd"/>
+      <w:r>
+        <w:rPr>
+          <w:rFonts w:ascii="Arial" w:hAnsi="Arial" w:cs="Arial"/>
+          <w:color w:val="333333"/>
+          <w:shd w:val="clear" w:color="auto" w:fill="FAFAFA"/>
+        </w:rPr>
+        <w:t xml:space="preserve"> </w:t>
+      </w:r>
+      <w:proofErr w:type="spellStart"/>
+      <w:r>
+        <w:rPr>
+          <w:rFonts w:ascii="Arial" w:hAnsi="Arial" w:cs="Arial"/>
+          <w:color w:val="333333"/>
+          <w:shd w:val="clear" w:color="auto" w:fill="FAFAFA"/>
+        </w:rPr>
+        <w:t>need</w:t>
+      </w:r>
+      <w:proofErr w:type="spellEnd"/>
+      <w:r>
+        <w:rPr>
+          <w:rFonts w:ascii="Arial" w:hAnsi="Arial" w:cs="Arial"/>
+          <w:color w:val="333333"/>
+          <w:shd w:val="clear" w:color="auto" w:fill="FAFAFA"/>
+        </w:rPr>
+        <w:t xml:space="preserve">. </w:t>
+      </w:r>
+      <w:proofErr w:type="spellStart"/>
+      <w:r>
+        <w:rPr>
+          <w:rFonts w:ascii="Arial" w:hAnsi="Arial" w:cs="Arial"/>
+          <w:color w:val="333333"/>
+          <w:shd w:val="clear" w:color="auto" w:fill="FAFAFA"/>
+        </w:rPr>
+        <w:t>Kept</w:t>
+      </w:r>
+      <w:proofErr w:type="spellEnd"/>
+      <w:r>
+        <w:rPr>
+          <w:rFonts w:ascii="Arial" w:hAnsi="Arial" w:cs="Arial"/>
+          <w:color w:val="333333"/>
+          <w:shd w:val="clear" w:color="auto" w:fill="FAFAFA"/>
+        </w:rPr>
+        <w:t xml:space="preserve"> </w:t>
+      </w:r>
+      <w:proofErr w:type="spellStart"/>
+      <w:r>
+        <w:rPr>
+          <w:rFonts w:ascii="Arial" w:hAnsi="Arial" w:cs="Arial"/>
+          <w:color w:val="333333"/>
+          <w:shd w:val="clear" w:color="auto" w:fill="FAFAFA"/>
+        </w:rPr>
+        <w:t>simply</w:t>
+      </w:r>
+      <w:proofErr w:type="spellEnd"/>
+      <w:r>
+        <w:rPr>
+          <w:rFonts w:ascii="Arial" w:hAnsi="Arial" w:cs="Arial"/>
+          <w:color w:val="333333"/>
+          <w:shd w:val="clear" w:color="auto" w:fill="FAFAFA"/>
+        </w:rPr>
+        <w:t xml:space="preserve">, a </w:t>
+      </w:r>
+      <w:proofErr w:type="spellStart"/>
+      <w:r>
+        <w:rPr>
+          <w:rFonts w:ascii="Arial" w:hAnsi="Arial" w:cs="Arial"/>
+          <w:color w:val="333333"/>
+          <w:shd w:val="clear" w:color="auto" w:fill="FAFAFA"/>
+        </w:rPr>
+        <w:t>chunk</w:t>
+      </w:r>
+      <w:proofErr w:type="spellEnd"/>
+      <w:r>
+        <w:rPr>
+          <w:rFonts w:ascii="Arial" w:hAnsi="Arial" w:cs="Arial"/>
+          <w:color w:val="333333"/>
+          <w:shd w:val="clear" w:color="auto" w:fill="FAFAFA"/>
+        </w:rPr>
+        <w:t xml:space="preserve"> is </w:t>
+      </w:r>
+      <w:proofErr w:type="spellStart"/>
+      <w:r>
+        <w:rPr>
+          <w:rFonts w:ascii="Arial" w:hAnsi="Arial" w:cs="Arial"/>
+          <w:color w:val="333333"/>
+          <w:shd w:val="clear" w:color="auto" w:fill="FAFAFA"/>
+        </w:rPr>
+        <w:t>an</w:t>
+      </w:r>
+      <w:proofErr w:type="spellEnd"/>
+      <w:r>
+        <w:rPr>
+          <w:rFonts w:ascii="Arial" w:hAnsi="Arial" w:cs="Arial"/>
+          <w:color w:val="333333"/>
+          <w:shd w:val="clear" w:color="auto" w:fill="FAFAFA"/>
+        </w:rPr>
+        <w:t xml:space="preserve"> </w:t>
+      </w:r>
+      <w:proofErr w:type="spellStart"/>
+      <w:r>
+        <w:rPr>
+          <w:rFonts w:ascii="Arial" w:hAnsi="Arial" w:cs="Arial"/>
+          <w:color w:val="333333"/>
+          <w:shd w:val="clear" w:color="auto" w:fill="FAFAFA"/>
+        </w:rPr>
+        <w:t>object</w:t>
+      </w:r>
+      <w:proofErr w:type="spellEnd"/>
+      <w:r>
+        <w:rPr>
+          <w:rFonts w:ascii="Arial" w:hAnsi="Arial" w:cs="Arial"/>
+          <w:color w:val="333333"/>
+          <w:shd w:val="clear" w:color="auto" w:fill="FAFAFA"/>
+        </w:rPr>
+        <w:t xml:space="preserve"> </w:t>
+      </w:r>
+      <w:proofErr w:type="spellStart"/>
+      <w:r>
+        <w:rPr>
+          <w:rFonts w:ascii="Arial" w:hAnsi="Arial" w:cs="Arial"/>
+          <w:color w:val="333333"/>
+          <w:shd w:val="clear" w:color="auto" w:fill="FAFAFA"/>
+        </w:rPr>
+        <w:t>keeping</w:t>
+      </w:r>
+      <w:proofErr w:type="spellEnd"/>
+      <w:r>
+        <w:rPr>
+          <w:rFonts w:ascii="Arial" w:hAnsi="Arial" w:cs="Arial"/>
+          <w:color w:val="333333"/>
+          <w:shd w:val="clear" w:color="auto" w:fill="FAFAFA"/>
+        </w:rPr>
+        <w:t xml:space="preserve"> </w:t>
+      </w:r>
+      <w:proofErr w:type="spellStart"/>
+      <w:r>
+        <w:rPr>
+          <w:rFonts w:ascii="Arial" w:hAnsi="Arial" w:cs="Arial"/>
+          <w:color w:val="333333"/>
+          <w:shd w:val="clear" w:color="auto" w:fill="FAFAFA"/>
+        </w:rPr>
+        <w:t>track</w:t>
+      </w:r>
+      <w:proofErr w:type="spellEnd"/>
+      <w:r>
+        <w:rPr>
+          <w:rFonts w:ascii="Arial" w:hAnsi="Arial" w:cs="Arial"/>
+          <w:color w:val="333333"/>
+          <w:shd w:val="clear" w:color="auto" w:fill="FAFAFA"/>
+        </w:rPr>
+        <w:t xml:space="preserve"> of data </w:t>
+      </w:r>
+      <w:proofErr w:type="spellStart"/>
+      <w:r>
+        <w:rPr>
+          <w:rFonts w:ascii="Arial" w:hAnsi="Arial" w:cs="Arial"/>
+          <w:color w:val="333333"/>
+          <w:shd w:val="clear" w:color="auto" w:fill="FAFAFA"/>
+        </w:rPr>
+        <w:t>within</w:t>
+      </w:r>
+      <w:proofErr w:type="spellEnd"/>
+      <w:r>
+        <w:rPr>
+          <w:rFonts w:ascii="Arial" w:hAnsi="Arial" w:cs="Arial"/>
+          <w:color w:val="333333"/>
+          <w:shd w:val="clear" w:color="auto" w:fill="FAFAFA"/>
+        </w:rPr>
+        <w:t xml:space="preserve"> a </w:t>
+      </w:r>
+      <w:proofErr w:type="spellStart"/>
+      <w:r>
+        <w:rPr>
+          <w:rFonts w:ascii="Arial" w:hAnsi="Arial" w:cs="Arial"/>
+          <w:color w:val="333333"/>
+          <w:shd w:val="clear" w:color="auto" w:fill="FAFAFA"/>
+        </w:rPr>
+        <w:t>three</w:t>
+      </w:r>
+      <w:proofErr w:type="spellEnd"/>
+      <w:r>
+        <w:rPr>
+          <w:rFonts w:ascii="Arial" w:hAnsi="Arial" w:cs="Arial"/>
+          <w:color w:val="333333"/>
+          <w:shd w:val="clear" w:color="auto" w:fill="FAFAFA"/>
+        </w:rPr>
+        <w:t xml:space="preserve"> dimensional </w:t>
+      </w:r>
+      <w:proofErr w:type="spellStart"/>
+      <w:r>
+        <w:rPr>
+          <w:rFonts w:ascii="Arial" w:hAnsi="Arial" w:cs="Arial"/>
+          <w:color w:val="333333"/>
+          <w:shd w:val="clear" w:color="auto" w:fill="FAFAFA"/>
+        </w:rPr>
+        <w:t>array</w:t>
+      </w:r>
+      <w:proofErr w:type="spellEnd"/>
+      <w:r>
+        <w:rPr>
+          <w:rFonts w:ascii="Arial" w:hAnsi="Arial" w:cs="Arial"/>
+          <w:color w:val="333333"/>
+          <w:shd w:val="clear" w:color="auto" w:fill="FAFAFA"/>
+        </w:rPr>
+        <w:t xml:space="preserve">. </w:t>
+      </w:r>
+      <w:proofErr w:type="spellStart"/>
+      <w:r>
+        <w:rPr>
+          <w:rFonts w:ascii="Arial" w:hAnsi="Arial" w:cs="Arial"/>
+          <w:color w:val="333333"/>
+          <w:shd w:val="clear" w:color="auto" w:fill="FAFAFA"/>
+        </w:rPr>
+        <w:t>It</w:t>
+      </w:r>
+      <w:proofErr w:type="spellEnd"/>
+      <w:r>
+        <w:rPr>
+          <w:rFonts w:ascii="Arial" w:hAnsi="Arial" w:cs="Arial"/>
+          <w:color w:val="333333"/>
+          <w:shd w:val="clear" w:color="auto" w:fill="FAFAFA"/>
+        </w:rPr>
+        <w:t xml:space="preserve"> </w:t>
+      </w:r>
+      <w:proofErr w:type="spellStart"/>
+      <w:r>
+        <w:rPr>
+          <w:rFonts w:ascii="Arial" w:hAnsi="Arial" w:cs="Arial"/>
+          <w:color w:val="333333"/>
+          <w:shd w:val="clear" w:color="auto" w:fill="FAFAFA"/>
+        </w:rPr>
+        <w:t>starts</w:t>
+      </w:r>
+      <w:proofErr w:type="spellEnd"/>
+      <w:r>
+        <w:rPr>
+          <w:rFonts w:ascii="Arial" w:hAnsi="Arial" w:cs="Arial"/>
+          <w:color w:val="333333"/>
+          <w:shd w:val="clear" w:color="auto" w:fill="FAFAFA"/>
+        </w:rPr>
+        <w:t xml:space="preserve"> </w:t>
+      </w:r>
+      <w:proofErr w:type="spellStart"/>
+      <w:r>
+        <w:rPr>
+          <w:rFonts w:ascii="Arial" w:hAnsi="Arial" w:cs="Arial"/>
+          <w:color w:val="333333"/>
+          <w:shd w:val="clear" w:color="auto" w:fill="FAFAFA"/>
+        </w:rPr>
+        <w:t>at</w:t>
+      </w:r>
+      <w:proofErr w:type="spellEnd"/>
+      <w:r>
+        <w:rPr>
+          <w:rFonts w:ascii="Arial" w:hAnsi="Arial" w:cs="Arial"/>
+          <w:color w:val="333333"/>
+          <w:shd w:val="clear" w:color="auto" w:fill="FAFAFA"/>
+        </w:rPr>
+        <w:t xml:space="preserve"> </w:t>
+      </w:r>
+      <w:proofErr w:type="spellStart"/>
+      <w:r>
+        <w:rPr>
+          <w:rFonts w:ascii="Arial" w:hAnsi="Arial" w:cs="Arial"/>
+          <w:color w:val="333333"/>
+          <w:shd w:val="clear" w:color="auto" w:fill="FAFAFA"/>
+        </w:rPr>
+        <w:t>some</w:t>
+      </w:r>
+      <w:proofErr w:type="spellEnd"/>
+      <w:r>
+        <w:rPr>
+          <w:rFonts w:ascii="Arial" w:hAnsi="Arial" w:cs="Arial"/>
+          <w:color w:val="333333"/>
+          <w:shd w:val="clear" w:color="auto" w:fill="FAFAFA"/>
+        </w:rPr>
+        <w:t xml:space="preserve"> </w:t>
+      </w:r>
+      <w:proofErr w:type="spellStart"/>
+      <w:r>
+        <w:rPr>
+          <w:rFonts w:ascii="Arial" w:hAnsi="Arial" w:cs="Arial"/>
+          <w:color w:val="333333"/>
+          <w:shd w:val="clear" w:color="auto" w:fill="FAFAFA"/>
+        </w:rPr>
+        <w:t>coordinates</w:t>
+      </w:r>
+      <w:proofErr w:type="spellEnd"/>
+      <w:r>
+        <w:rPr>
+          <w:rFonts w:ascii="Arial" w:hAnsi="Arial" w:cs="Arial"/>
+          <w:color w:val="333333"/>
+          <w:shd w:val="clear" w:color="auto" w:fill="FAFAFA"/>
+        </w:rPr>
+        <w:t xml:space="preserve"> </w:t>
+      </w:r>
+      <w:proofErr w:type="spellStart"/>
+      <w:r>
+        <w:rPr>
+          <w:rFonts w:ascii="Arial" w:hAnsi="Arial" w:cs="Arial"/>
+          <w:color w:val="333333"/>
+          <w:shd w:val="clear" w:color="auto" w:fill="FAFAFA"/>
+        </w:rPr>
+        <w:t>and</w:t>
+      </w:r>
+      <w:proofErr w:type="spellEnd"/>
+      <w:r>
+        <w:rPr>
+          <w:rFonts w:ascii="Arial" w:hAnsi="Arial" w:cs="Arial"/>
+          <w:color w:val="333333"/>
+          <w:shd w:val="clear" w:color="auto" w:fill="FAFAFA"/>
+        </w:rPr>
+        <w:t xml:space="preserve"> </w:t>
+      </w:r>
+      <w:proofErr w:type="spellStart"/>
+      <w:r>
+        <w:rPr>
+          <w:rFonts w:ascii="Arial" w:hAnsi="Arial" w:cs="Arial"/>
+          <w:color w:val="333333"/>
+          <w:shd w:val="clear" w:color="auto" w:fill="FAFAFA"/>
+        </w:rPr>
+        <w:t>ends</w:t>
+      </w:r>
+      <w:proofErr w:type="spellEnd"/>
+      <w:r>
+        <w:rPr>
+          <w:rFonts w:ascii="Arial" w:hAnsi="Arial" w:cs="Arial"/>
+          <w:color w:val="333333"/>
+          <w:shd w:val="clear" w:color="auto" w:fill="FAFAFA"/>
+        </w:rPr>
+        <w:t xml:space="preserve"> </w:t>
+      </w:r>
+      <w:proofErr w:type="spellStart"/>
+      <w:r>
+        <w:rPr>
+          <w:rFonts w:ascii="Arial" w:hAnsi="Arial" w:cs="Arial"/>
+          <w:color w:val="333333"/>
+          <w:shd w:val="clear" w:color="auto" w:fill="FAFAFA"/>
+        </w:rPr>
+        <w:t>at</w:t>
+      </w:r>
+      <w:proofErr w:type="spellEnd"/>
+      <w:r>
+        <w:rPr>
+          <w:rFonts w:ascii="Arial" w:hAnsi="Arial" w:cs="Arial"/>
+          <w:color w:val="333333"/>
+          <w:shd w:val="clear" w:color="auto" w:fill="FAFAFA"/>
+        </w:rPr>
+        <w:t xml:space="preserve"> </w:t>
+      </w:r>
+      <w:proofErr w:type="spellStart"/>
+      <w:r>
+        <w:rPr>
+          <w:rFonts w:ascii="Arial" w:hAnsi="Arial" w:cs="Arial"/>
+          <w:color w:val="333333"/>
+          <w:shd w:val="clear" w:color="auto" w:fill="FAFAFA"/>
+        </w:rPr>
+        <w:t>some</w:t>
+      </w:r>
+      <w:proofErr w:type="spellEnd"/>
+      <w:r>
+        <w:rPr>
+          <w:rFonts w:ascii="Arial" w:hAnsi="Arial" w:cs="Arial"/>
+          <w:color w:val="333333"/>
+          <w:shd w:val="clear" w:color="auto" w:fill="FAFAFA"/>
+        </w:rPr>
+        <w:t xml:space="preserve"> </w:t>
+      </w:r>
+      <w:proofErr w:type="spellStart"/>
+      <w:r>
+        <w:rPr>
+          <w:rFonts w:ascii="Arial" w:hAnsi="Arial" w:cs="Arial"/>
+          <w:color w:val="333333"/>
+          <w:shd w:val="clear" w:color="auto" w:fill="FAFAFA"/>
+        </w:rPr>
+        <w:t>coordinates</w:t>
+      </w:r>
+      <w:proofErr w:type="spellEnd"/>
+      <w:r>
+        <w:rPr>
+          <w:rFonts w:ascii="Arial" w:hAnsi="Arial" w:cs="Arial"/>
+          <w:color w:val="333333"/>
+          <w:shd w:val="clear" w:color="auto" w:fill="FAFAFA"/>
+        </w:rPr>
+        <w:t xml:space="preserve">. </w:t>
+      </w:r>
+      <w:proofErr w:type="spellStart"/>
+      <w:r>
+        <w:rPr>
+          <w:rFonts w:ascii="Arial" w:hAnsi="Arial" w:cs="Arial"/>
+          <w:color w:val="333333"/>
+          <w:shd w:val="clear" w:color="auto" w:fill="FAFAFA"/>
+        </w:rPr>
+        <w:t>You</w:t>
+      </w:r>
+      <w:proofErr w:type="spellEnd"/>
+      <w:r>
+        <w:rPr>
+          <w:rFonts w:ascii="Arial" w:hAnsi="Arial" w:cs="Arial"/>
+          <w:color w:val="333333"/>
+          <w:shd w:val="clear" w:color="auto" w:fill="FAFAFA"/>
+        </w:rPr>
+        <w:t xml:space="preserve"> </w:t>
+      </w:r>
+      <w:proofErr w:type="spellStart"/>
+      <w:r>
+        <w:rPr>
+          <w:rFonts w:ascii="Arial" w:hAnsi="Arial" w:cs="Arial"/>
+          <w:color w:val="333333"/>
+          <w:shd w:val="clear" w:color="auto" w:fill="FAFAFA"/>
+        </w:rPr>
+        <w:t>would</w:t>
+      </w:r>
+      <w:proofErr w:type="spellEnd"/>
+      <w:r>
+        <w:rPr>
+          <w:rFonts w:ascii="Arial" w:hAnsi="Arial" w:cs="Arial"/>
+          <w:color w:val="333333"/>
+          <w:shd w:val="clear" w:color="auto" w:fill="FAFAFA"/>
+        </w:rPr>
+        <w:t xml:space="preserve"> </w:t>
+      </w:r>
+      <w:proofErr w:type="spellStart"/>
+      <w:r>
+        <w:rPr>
+          <w:rFonts w:ascii="Arial" w:hAnsi="Arial" w:cs="Arial"/>
+          <w:color w:val="333333"/>
+          <w:shd w:val="clear" w:color="auto" w:fill="FAFAFA"/>
+        </w:rPr>
+        <w:t>then</w:t>
+      </w:r>
+      <w:proofErr w:type="spellEnd"/>
+      <w:r>
+        <w:rPr>
+          <w:rFonts w:ascii="Arial" w:hAnsi="Arial" w:cs="Arial"/>
+          <w:color w:val="333333"/>
+          <w:shd w:val="clear" w:color="auto" w:fill="FAFAFA"/>
+        </w:rPr>
+        <w:t xml:space="preserve"> fill </w:t>
+      </w:r>
+      <w:proofErr w:type="spellStart"/>
+      <w:r>
+        <w:rPr>
+          <w:rFonts w:ascii="Arial" w:hAnsi="Arial" w:cs="Arial"/>
+          <w:color w:val="333333"/>
+          <w:shd w:val="clear" w:color="auto" w:fill="FAFAFA"/>
+        </w:rPr>
+        <w:t>this</w:t>
+      </w:r>
+      <w:proofErr w:type="spellEnd"/>
+      <w:r>
+        <w:rPr>
+          <w:rFonts w:ascii="Arial" w:hAnsi="Arial" w:cs="Arial"/>
+          <w:color w:val="333333"/>
+          <w:shd w:val="clear" w:color="auto" w:fill="FAFAFA"/>
+        </w:rPr>
+        <w:t xml:space="preserve"> data </w:t>
+      </w:r>
+      <w:proofErr w:type="spellStart"/>
+      <w:r>
+        <w:rPr>
+          <w:rFonts w:ascii="Arial" w:hAnsi="Arial" w:cs="Arial"/>
+          <w:color w:val="333333"/>
+          <w:shd w:val="clear" w:color="auto" w:fill="FAFAFA"/>
+        </w:rPr>
+        <w:t>with</w:t>
+      </w:r>
+      <w:proofErr w:type="spellEnd"/>
+      <w:r>
+        <w:rPr>
+          <w:rFonts w:ascii="Arial" w:hAnsi="Arial" w:cs="Arial"/>
+          <w:color w:val="333333"/>
+          <w:shd w:val="clear" w:color="auto" w:fill="FAFAFA"/>
+        </w:rPr>
+        <w:t xml:space="preserve">, for </w:t>
+      </w:r>
+      <w:proofErr w:type="spellStart"/>
+      <w:r>
+        <w:rPr>
+          <w:rFonts w:ascii="Arial" w:hAnsi="Arial" w:cs="Arial"/>
+          <w:color w:val="333333"/>
+          <w:shd w:val="clear" w:color="auto" w:fill="FAFAFA"/>
+        </w:rPr>
+        <w:t>example</w:t>
+      </w:r>
+      <w:proofErr w:type="spellEnd"/>
+      <w:r>
+        <w:rPr>
+          <w:rFonts w:ascii="Arial" w:hAnsi="Arial" w:cs="Arial"/>
+          <w:color w:val="333333"/>
+          <w:shd w:val="clear" w:color="auto" w:fill="FAFAFA"/>
+        </w:rPr>
+        <w:t xml:space="preserve">, </w:t>
+      </w:r>
+      <w:proofErr w:type="spellStart"/>
+      <w:r>
+        <w:rPr>
+          <w:rFonts w:ascii="Arial" w:hAnsi="Arial" w:cs="Arial"/>
+          <w:color w:val="333333"/>
+          <w:shd w:val="clear" w:color="auto" w:fill="FAFAFA"/>
+        </w:rPr>
+        <w:t>the</w:t>
+      </w:r>
+      <w:proofErr w:type="spellEnd"/>
+      <w:r>
+        <w:rPr>
+          <w:rFonts w:ascii="Arial" w:hAnsi="Arial" w:cs="Arial"/>
+          <w:color w:val="333333"/>
+          <w:shd w:val="clear" w:color="auto" w:fill="FAFAFA"/>
+        </w:rPr>
+        <w:t xml:space="preserve"> </w:t>
+      </w:r>
+      <w:proofErr w:type="spellStart"/>
+      <w:r>
+        <w:rPr>
+          <w:rFonts w:ascii="Arial" w:hAnsi="Arial" w:cs="Arial"/>
+          <w:color w:val="333333"/>
+          <w:shd w:val="clear" w:color="auto" w:fill="FAFAFA"/>
+        </w:rPr>
+        <w:t>generated</w:t>
+      </w:r>
+      <w:proofErr w:type="spellEnd"/>
+      <w:r>
+        <w:rPr>
+          <w:rFonts w:ascii="Arial" w:hAnsi="Arial" w:cs="Arial"/>
+          <w:color w:val="333333"/>
+          <w:shd w:val="clear" w:color="auto" w:fill="FAFAFA"/>
+        </w:rPr>
+        <w:t xml:space="preserve"> </w:t>
+      </w:r>
+      <w:proofErr w:type="spellStart"/>
+      <w:r>
+        <w:rPr>
+          <w:rFonts w:ascii="Arial" w:hAnsi="Arial" w:cs="Arial"/>
+          <w:color w:val="333333"/>
+          <w:shd w:val="clear" w:color="auto" w:fill="FAFAFA"/>
+        </w:rPr>
+        <w:t>noise</w:t>
+      </w:r>
+      <w:proofErr w:type="spellEnd"/>
+      <w:r>
+        <w:rPr>
+          <w:rFonts w:ascii="Arial" w:hAnsi="Arial" w:cs="Arial"/>
+          <w:color w:val="333333"/>
+          <w:shd w:val="clear" w:color="auto" w:fill="FAFAFA"/>
+        </w:rPr>
+        <w:t xml:space="preserve"> data for </w:t>
+      </w:r>
+      <w:proofErr w:type="spellStart"/>
+      <w:r>
+        <w:rPr>
+          <w:rFonts w:ascii="Arial" w:hAnsi="Arial" w:cs="Arial"/>
+          <w:color w:val="333333"/>
+          <w:shd w:val="clear" w:color="auto" w:fill="FAFAFA"/>
+        </w:rPr>
+        <w:t>each</w:t>
+      </w:r>
+      <w:proofErr w:type="spellEnd"/>
+      <w:r>
+        <w:rPr>
+          <w:rFonts w:ascii="Arial" w:hAnsi="Arial" w:cs="Arial"/>
+          <w:color w:val="333333"/>
+          <w:shd w:val="clear" w:color="auto" w:fill="FAFAFA"/>
+        </w:rPr>
+        <w:t xml:space="preserve"> </w:t>
+      </w:r>
+      <w:proofErr w:type="spellStart"/>
+      <w:r>
+        <w:rPr>
+          <w:rFonts w:ascii="Arial" w:hAnsi="Arial" w:cs="Arial"/>
+          <w:color w:val="333333"/>
+          <w:shd w:val="clear" w:color="auto" w:fill="FAFAFA"/>
+        </w:rPr>
+        <w:t>coordinate</w:t>
+      </w:r>
+      <w:proofErr w:type="spellEnd"/>
+      <w:r>
+        <w:rPr>
+          <w:rFonts w:ascii="Arial" w:hAnsi="Arial" w:cs="Arial"/>
+          <w:color w:val="333333"/>
+          <w:shd w:val="clear" w:color="auto" w:fill="FAFAFA"/>
+        </w:rPr>
+        <w:t xml:space="preserve"> </w:t>
+      </w:r>
+      <w:proofErr w:type="spellStart"/>
+      <w:r>
+        <w:rPr>
+          <w:rFonts w:ascii="Arial" w:hAnsi="Arial" w:cs="Arial"/>
+          <w:color w:val="333333"/>
+          <w:shd w:val="clear" w:color="auto" w:fill="FAFAFA"/>
+        </w:rPr>
+        <w:t>inside</w:t>
+      </w:r>
+      <w:proofErr w:type="spellEnd"/>
+      <w:r>
+        <w:rPr>
+          <w:rFonts w:ascii="Arial" w:hAnsi="Arial" w:cs="Arial"/>
+          <w:color w:val="333333"/>
+          <w:shd w:val="clear" w:color="auto" w:fill="FAFAFA"/>
+        </w:rPr>
+        <w:t xml:space="preserve"> of </w:t>
+      </w:r>
+      <w:proofErr w:type="spellStart"/>
+      <w:r>
+        <w:rPr>
+          <w:rFonts w:ascii="Arial" w:hAnsi="Arial" w:cs="Arial"/>
+          <w:color w:val="333333"/>
+          <w:shd w:val="clear" w:color="auto" w:fill="FAFAFA"/>
+        </w:rPr>
+        <w:t>that</w:t>
+      </w:r>
+      <w:proofErr w:type="spellEnd"/>
+      <w:r>
+        <w:rPr>
+          <w:rFonts w:ascii="Arial" w:hAnsi="Arial" w:cs="Arial"/>
+          <w:color w:val="333333"/>
+          <w:shd w:val="clear" w:color="auto" w:fill="FAFAFA"/>
+        </w:rPr>
+        <w:t xml:space="preserve"> </w:t>
+      </w:r>
+      <w:proofErr w:type="spellStart"/>
+      <w:r>
+        <w:rPr>
+          <w:rFonts w:ascii="Arial" w:hAnsi="Arial" w:cs="Arial"/>
+          <w:color w:val="333333"/>
+          <w:shd w:val="clear" w:color="auto" w:fill="FAFAFA"/>
+        </w:rPr>
+        <w:t>chunk</w:t>
+      </w:r>
+      <w:proofErr w:type="spellEnd"/>
+      <w:r>
+        <w:rPr>
+          <w:rFonts w:ascii="Arial" w:hAnsi="Arial" w:cs="Arial"/>
+          <w:color w:val="333333"/>
+          <w:shd w:val="clear" w:color="auto" w:fill="FAFAFA"/>
+        </w:rPr>
+        <w:t xml:space="preserve">. So </w:t>
+      </w:r>
+      <w:proofErr w:type="spellStart"/>
+      <w:r>
+        <w:rPr>
+          <w:rFonts w:ascii="Arial" w:hAnsi="Arial" w:cs="Arial"/>
+          <w:color w:val="333333"/>
+          <w:shd w:val="clear" w:color="auto" w:fill="FAFAFA"/>
+        </w:rPr>
+        <w:t>your</w:t>
+      </w:r>
+      <w:proofErr w:type="spellEnd"/>
+      <w:r>
+        <w:rPr>
+          <w:rFonts w:ascii="Arial" w:hAnsi="Arial" w:cs="Arial"/>
+          <w:color w:val="333333"/>
+          <w:shd w:val="clear" w:color="auto" w:fill="FAFAFA"/>
+        </w:rPr>
+        <w:t xml:space="preserve"> </w:t>
+      </w:r>
+      <w:proofErr w:type="spellStart"/>
+      <w:r>
+        <w:rPr>
+          <w:rFonts w:ascii="Arial" w:hAnsi="Arial" w:cs="Arial"/>
+          <w:color w:val="333333"/>
+          <w:shd w:val="clear" w:color="auto" w:fill="FAFAFA"/>
+        </w:rPr>
+        <w:t>noise</w:t>
+      </w:r>
+      <w:proofErr w:type="spellEnd"/>
+      <w:r>
+        <w:rPr>
+          <w:rFonts w:ascii="Arial" w:hAnsi="Arial" w:cs="Arial"/>
+          <w:color w:val="333333"/>
+          <w:shd w:val="clear" w:color="auto" w:fill="FAFAFA"/>
+        </w:rPr>
+        <w:t xml:space="preserve"> </w:t>
+      </w:r>
+      <w:proofErr w:type="spellStart"/>
+      <w:r>
+        <w:rPr>
+          <w:rFonts w:ascii="Arial" w:hAnsi="Arial" w:cs="Arial"/>
+          <w:color w:val="333333"/>
+          <w:shd w:val="clear" w:color="auto" w:fill="FAFAFA"/>
+        </w:rPr>
+        <w:t>functions</w:t>
+      </w:r>
+      <w:proofErr w:type="spellEnd"/>
+      <w:r>
+        <w:rPr>
+          <w:rFonts w:ascii="Arial" w:hAnsi="Arial" w:cs="Arial"/>
+          <w:color w:val="333333"/>
+          <w:shd w:val="clear" w:color="auto" w:fill="FAFAFA"/>
+        </w:rPr>
+        <w:t xml:space="preserve"> </w:t>
+      </w:r>
+      <w:proofErr w:type="spellStart"/>
+      <w:r>
+        <w:rPr>
+          <w:rFonts w:ascii="Arial" w:hAnsi="Arial" w:cs="Arial"/>
+          <w:color w:val="333333"/>
+          <w:shd w:val="clear" w:color="auto" w:fill="FAFAFA"/>
+        </w:rPr>
+        <w:t>run</w:t>
+      </w:r>
+      <w:proofErr w:type="spellEnd"/>
+      <w:r>
+        <w:rPr>
+          <w:rFonts w:ascii="Arial" w:hAnsi="Arial" w:cs="Arial"/>
+          <w:color w:val="333333"/>
+          <w:shd w:val="clear" w:color="auto" w:fill="FAFAFA"/>
+        </w:rPr>
+        <w:t xml:space="preserve"> on </w:t>
+      </w:r>
+      <w:proofErr w:type="spellStart"/>
+      <w:r>
+        <w:rPr>
+          <w:rFonts w:ascii="Arial" w:hAnsi="Arial" w:cs="Arial"/>
+          <w:color w:val="333333"/>
+          <w:shd w:val="clear" w:color="auto" w:fill="FAFAFA"/>
+        </w:rPr>
+        <w:t>these</w:t>
+      </w:r>
+      <w:proofErr w:type="spellEnd"/>
+      <w:r>
+        <w:rPr>
+          <w:rFonts w:ascii="Arial" w:hAnsi="Arial" w:cs="Arial"/>
+          <w:color w:val="333333"/>
+          <w:shd w:val="clear" w:color="auto" w:fill="FAFAFA"/>
+        </w:rPr>
+        <w:t xml:space="preserve"> </w:t>
+      </w:r>
+      <w:proofErr w:type="spellStart"/>
+      <w:r>
+        <w:rPr>
+          <w:rFonts w:ascii="Arial" w:hAnsi="Arial" w:cs="Arial"/>
+          <w:color w:val="333333"/>
+          <w:shd w:val="clear" w:color="auto" w:fill="FAFAFA"/>
+        </w:rPr>
+        <w:t>chunks</w:t>
+      </w:r>
+      <w:proofErr w:type="spellEnd"/>
+      <w:r>
+        <w:rPr>
+          <w:rFonts w:ascii="Arial" w:hAnsi="Arial" w:cs="Arial"/>
+          <w:color w:val="333333"/>
+          <w:shd w:val="clear" w:color="auto" w:fill="FAFAFA"/>
+        </w:rPr>
+        <w:t xml:space="preserve">. As do </w:t>
+      </w:r>
+      <w:proofErr w:type="spellStart"/>
+      <w:r>
+        <w:rPr>
+          <w:rFonts w:ascii="Arial" w:hAnsi="Arial" w:cs="Arial"/>
+          <w:color w:val="333333"/>
+          <w:shd w:val="clear" w:color="auto" w:fill="FAFAFA"/>
+        </w:rPr>
+        <w:t>your</w:t>
+      </w:r>
+      <w:proofErr w:type="spellEnd"/>
+      <w:r>
+        <w:rPr>
+          <w:rFonts w:ascii="Arial" w:hAnsi="Arial" w:cs="Arial"/>
+          <w:color w:val="333333"/>
+          <w:shd w:val="clear" w:color="auto" w:fill="FAFAFA"/>
+        </w:rPr>
+        <w:t xml:space="preserve"> render </w:t>
+      </w:r>
+      <w:proofErr w:type="spellStart"/>
+      <w:r>
+        <w:rPr>
+          <w:rFonts w:ascii="Arial" w:hAnsi="Arial" w:cs="Arial"/>
+          <w:color w:val="333333"/>
+          <w:shd w:val="clear" w:color="auto" w:fill="FAFAFA"/>
+        </w:rPr>
+        <w:t>functions</w:t>
+      </w:r>
+      <w:proofErr w:type="spellEnd"/>
+      <w:r>
+        <w:rPr>
+          <w:rFonts w:ascii="Arial" w:hAnsi="Arial" w:cs="Arial"/>
+          <w:color w:val="333333"/>
+          <w:shd w:val="clear" w:color="auto" w:fill="FAFAFA"/>
+        </w:rPr>
+        <w:t>.</w:t>
+      </w:r>
+      <w:r>
+        <w:rPr>
+          <w:rFonts w:ascii="Arial" w:hAnsi="Arial" w:cs="Arial"/>
+          <w:color w:val="333333"/>
+        </w:rPr>
+        <w:br/>
+      </w:r>
+      <w:proofErr w:type="spellStart"/>
+      <w:r>
+        <w:rPr>
+          <w:rFonts w:ascii="Arial" w:hAnsi="Arial" w:cs="Arial"/>
+          <w:color w:val="333333"/>
+          <w:shd w:val="clear" w:color="auto" w:fill="FAFAFA"/>
+        </w:rPr>
+        <w:t>Chunks</w:t>
+      </w:r>
+      <w:proofErr w:type="spellEnd"/>
+      <w:r>
+        <w:rPr>
+          <w:rFonts w:ascii="Arial" w:hAnsi="Arial" w:cs="Arial"/>
+          <w:color w:val="333333"/>
+          <w:shd w:val="clear" w:color="auto" w:fill="FAFAFA"/>
+        </w:rPr>
+        <w:t xml:space="preserve"> </w:t>
+      </w:r>
+      <w:proofErr w:type="spellStart"/>
+      <w:r>
+        <w:rPr>
+          <w:rFonts w:ascii="Arial" w:hAnsi="Arial" w:cs="Arial"/>
+          <w:color w:val="333333"/>
+          <w:shd w:val="clear" w:color="auto" w:fill="FAFAFA"/>
+        </w:rPr>
+        <w:t>are</w:t>
+      </w:r>
+      <w:proofErr w:type="spellEnd"/>
+      <w:r>
+        <w:rPr>
+          <w:rFonts w:ascii="Arial" w:hAnsi="Arial" w:cs="Arial"/>
+          <w:color w:val="333333"/>
+          <w:shd w:val="clear" w:color="auto" w:fill="FAFAFA"/>
+        </w:rPr>
+        <w:t xml:space="preserve"> </w:t>
+      </w:r>
+      <w:proofErr w:type="spellStart"/>
+      <w:r>
+        <w:rPr>
+          <w:rFonts w:ascii="Arial" w:hAnsi="Arial" w:cs="Arial"/>
+          <w:color w:val="333333"/>
+          <w:shd w:val="clear" w:color="auto" w:fill="FAFAFA"/>
+        </w:rPr>
+        <w:t>then</w:t>
+      </w:r>
+      <w:proofErr w:type="spellEnd"/>
+      <w:r>
+        <w:rPr>
+          <w:rFonts w:ascii="Arial" w:hAnsi="Arial" w:cs="Arial"/>
+          <w:color w:val="333333"/>
+          <w:shd w:val="clear" w:color="auto" w:fill="FAFAFA"/>
+        </w:rPr>
+        <w:t xml:space="preserve"> </w:t>
+      </w:r>
+      <w:proofErr w:type="spellStart"/>
+      <w:r>
+        <w:rPr>
+          <w:rFonts w:ascii="Arial" w:hAnsi="Arial" w:cs="Arial"/>
+          <w:color w:val="333333"/>
+          <w:shd w:val="clear" w:color="auto" w:fill="FAFAFA"/>
+        </w:rPr>
+        <w:t>simply</w:t>
+      </w:r>
+      <w:proofErr w:type="spellEnd"/>
+      <w:r>
+        <w:rPr>
+          <w:rFonts w:ascii="Arial" w:hAnsi="Arial" w:cs="Arial"/>
+          <w:color w:val="333333"/>
+          <w:shd w:val="clear" w:color="auto" w:fill="FAFAFA"/>
+        </w:rPr>
+        <w:t xml:space="preserve"> </w:t>
+      </w:r>
+      <w:proofErr w:type="spellStart"/>
+      <w:r>
+        <w:rPr>
+          <w:rFonts w:ascii="Arial" w:hAnsi="Arial" w:cs="Arial"/>
+          <w:color w:val="333333"/>
+          <w:shd w:val="clear" w:color="auto" w:fill="FAFAFA"/>
+        </w:rPr>
+        <w:t>generated</w:t>
+      </w:r>
+      <w:proofErr w:type="spellEnd"/>
+      <w:r>
+        <w:rPr>
+          <w:rFonts w:ascii="Arial" w:hAnsi="Arial" w:cs="Arial"/>
+          <w:color w:val="333333"/>
+          <w:shd w:val="clear" w:color="auto" w:fill="FAFAFA"/>
+        </w:rPr>
+        <w:t xml:space="preserve"> in </w:t>
+      </w:r>
+      <w:proofErr w:type="spellStart"/>
+      <w:r>
+        <w:rPr>
+          <w:rFonts w:ascii="Arial" w:hAnsi="Arial" w:cs="Arial"/>
+          <w:color w:val="333333"/>
+          <w:shd w:val="clear" w:color="auto" w:fill="FAFAFA"/>
+        </w:rPr>
+        <w:t>some</w:t>
+      </w:r>
+      <w:proofErr w:type="spellEnd"/>
+      <w:r>
+        <w:rPr>
+          <w:rFonts w:ascii="Arial" w:hAnsi="Arial" w:cs="Arial"/>
+          <w:color w:val="333333"/>
+          <w:shd w:val="clear" w:color="auto" w:fill="FAFAFA"/>
+        </w:rPr>
+        <w:t xml:space="preserve"> </w:t>
+      </w:r>
+      <w:proofErr w:type="spellStart"/>
+      <w:r>
+        <w:rPr>
+          <w:rFonts w:ascii="Arial" w:hAnsi="Arial" w:cs="Arial"/>
+          <w:color w:val="333333"/>
+          <w:shd w:val="clear" w:color="auto" w:fill="FAFAFA"/>
+        </w:rPr>
+        <w:t>distance</w:t>
+      </w:r>
+      <w:proofErr w:type="spellEnd"/>
+      <w:r>
+        <w:rPr>
+          <w:rFonts w:ascii="Arial" w:hAnsi="Arial" w:cs="Arial"/>
+          <w:color w:val="333333"/>
+          <w:shd w:val="clear" w:color="auto" w:fill="FAFAFA"/>
+        </w:rPr>
+        <w:t xml:space="preserve"> </w:t>
+      </w:r>
+      <w:proofErr w:type="spellStart"/>
+      <w:r>
+        <w:rPr>
+          <w:rFonts w:ascii="Arial" w:hAnsi="Arial" w:cs="Arial"/>
+          <w:color w:val="333333"/>
+          <w:shd w:val="clear" w:color="auto" w:fill="FAFAFA"/>
+        </w:rPr>
+        <w:t>around</w:t>
+      </w:r>
+      <w:proofErr w:type="spellEnd"/>
+      <w:r>
+        <w:rPr>
+          <w:rFonts w:ascii="Arial" w:hAnsi="Arial" w:cs="Arial"/>
+          <w:color w:val="333333"/>
+          <w:shd w:val="clear" w:color="auto" w:fill="FAFAFA"/>
+        </w:rPr>
+        <w:t xml:space="preserve"> </w:t>
+      </w:r>
+      <w:proofErr w:type="spellStart"/>
+      <w:r>
+        <w:rPr>
+          <w:rFonts w:ascii="Arial" w:hAnsi="Arial" w:cs="Arial"/>
+          <w:color w:val="333333"/>
+          <w:shd w:val="clear" w:color="auto" w:fill="FAFAFA"/>
+        </w:rPr>
+        <w:t>the</w:t>
+      </w:r>
+      <w:proofErr w:type="spellEnd"/>
+      <w:r>
+        <w:rPr>
+          <w:rFonts w:ascii="Arial" w:hAnsi="Arial" w:cs="Arial"/>
+          <w:color w:val="333333"/>
+          <w:shd w:val="clear" w:color="auto" w:fill="FAFAFA"/>
+        </w:rPr>
+        <w:t xml:space="preserve"> </w:t>
+      </w:r>
+      <w:proofErr w:type="spellStart"/>
+      <w:r>
+        <w:rPr>
+          <w:rFonts w:ascii="Arial" w:hAnsi="Arial" w:cs="Arial"/>
+          <w:color w:val="333333"/>
+          <w:shd w:val="clear" w:color="auto" w:fill="FAFAFA"/>
+        </w:rPr>
+        <w:t>player</w:t>
+      </w:r>
+      <w:proofErr w:type="spellEnd"/>
+      <w:r>
+        <w:rPr>
+          <w:rFonts w:ascii="Arial" w:hAnsi="Arial" w:cs="Arial"/>
+          <w:color w:val="333333"/>
+          <w:shd w:val="clear" w:color="auto" w:fill="FAFAFA"/>
+        </w:rPr>
+        <w:t xml:space="preserve">. </w:t>
+      </w:r>
+      <w:proofErr w:type="spellStart"/>
+      <w:r>
+        <w:rPr>
+          <w:rFonts w:ascii="Arial" w:hAnsi="Arial" w:cs="Arial"/>
+          <w:color w:val="333333"/>
+          <w:shd w:val="clear" w:color="auto" w:fill="FAFAFA"/>
+        </w:rPr>
+        <w:t>And</w:t>
+      </w:r>
+      <w:proofErr w:type="spellEnd"/>
+      <w:r>
+        <w:rPr>
+          <w:rFonts w:ascii="Arial" w:hAnsi="Arial" w:cs="Arial"/>
+          <w:color w:val="333333"/>
+          <w:shd w:val="clear" w:color="auto" w:fill="FAFAFA"/>
+        </w:rPr>
+        <w:t xml:space="preserve"> </w:t>
+      </w:r>
+      <w:proofErr w:type="spellStart"/>
+      <w:r>
+        <w:rPr>
+          <w:rFonts w:ascii="Arial" w:hAnsi="Arial" w:cs="Arial"/>
+          <w:color w:val="333333"/>
+          <w:shd w:val="clear" w:color="auto" w:fill="FAFAFA"/>
+        </w:rPr>
+        <w:t>disabled</w:t>
+      </w:r>
+      <w:proofErr w:type="spellEnd"/>
+      <w:r>
+        <w:rPr>
+          <w:rFonts w:ascii="Arial" w:hAnsi="Arial" w:cs="Arial"/>
+          <w:color w:val="333333"/>
+          <w:shd w:val="clear" w:color="auto" w:fill="FAFAFA"/>
+        </w:rPr>
+        <w:t xml:space="preserve"> or </w:t>
+      </w:r>
+      <w:proofErr w:type="spellStart"/>
+      <w:r>
+        <w:rPr>
+          <w:rFonts w:ascii="Arial" w:hAnsi="Arial" w:cs="Arial"/>
+          <w:color w:val="333333"/>
+          <w:shd w:val="clear" w:color="auto" w:fill="FAFAFA"/>
+        </w:rPr>
+        <w:t>eventually</w:t>
+      </w:r>
+      <w:proofErr w:type="spellEnd"/>
+      <w:r>
+        <w:rPr>
+          <w:rFonts w:ascii="Arial" w:hAnsi="Arial" w:cs="Arial"/>
+          <w:color w:val="333333"/>
+          <w:shd w:val="clear" w:color="auto" w:fill="FAFAFA"/>
+        </w:rPr>
+        <w:t xml:space="preserve"> </w:t>
+      </w:r>
+      <w:proofErr w:type="spellStart"/>
+      <w:r>
+        <w:rPr>
+          <w:rFonts w:ascii="Arial" w:hAnsi="Arial" w:cs="Arial"/>
+          <w:color w:val="333333"/>
+          <w:shd w:val="clear" w:color="auto" w:fill="FAFAFA"/>
+        </w:rPr>
+        <w:t>removed</w:t>
+      </w:r>
+      <w:proofErr w:type="spellEnd"/>
+      <w:r>
+        <w:rPr>
+          <w:rFonts w:ascii="Arial" w:hAnsi="Arial" w:cs="Arial"/>
+          <w:color w:val="333333"/>
+          <w:shd w:val="clear" w:color="auto" w:fill="FAFAFA"/>
+        </w:rPr>
+        <w:t xml:space="preserve"> </w:t>
+      </w:r>
+      <w:proofErr w:type="spellStart"/>
+      <w:r>
+        <w:rPr>
+          <w:rFonts w:ascii="Arial" w:hAnsi="Arial" w:cs="Arial"/>
+          <w:color w:val="333333"/>
+          <w:shd w:val="clear" w:color="auto" w:fill="FAFAFA"/>
+        </w:rPr>
+        <w:t>once</w:t>
+      </w:r>
+      <w:proofErr w:type="spellEnd"/>
+      <w:r>
+        <w:rPr>
+          <w:rFonts w:ascii="Arial" w:hAnsi="Arial" w:cs="Arial"/>
+          <w:color w:val="333333"/>
+          <w:shd w:val="clear" w:color="auto" w:fill="FAFAFA"/>
+        </w:rPr>
+        <w:t xml:space="preserve"> </w:t>
+      </w:r>
+      <w:proofErr w:type="spellStart"/>
+      <w:r>
+        <w:rPr>
+          <w:rFonts w:ascii="Arial" w:hAnsi="Arial" w:cs="Arial"/>
+          <w:color w:val="333333"/>
+          <w:shd w:val="clear" w:color="auto" w:fill="FAFAFA"/>
+        </w:rPr>
+        <w:t>they</w:t>
+      </w:r>
+      <w:proofErr w:type="spellEnd"/>
+      <w:r>
+        <w:rPr>
+          <w:rFonts w:ascii="Arial" w:hAnsi="Arial" w:cs="Arial"/>
+          <w:color w:val="333333"/>
+          <w:shd w:val="clear" w:color="auto" w:fill="FAFAFA"/>
+        </w:rPr>
+        <w:t xml:space="preserve"> </w:t>
+      </w:r>
+      <w:proofErr w:type="spellStart"/>
+      <w:r>
+        <w:rPr>
+          <w:rFonts w:ascii="Arial" w:hAnsi="Arial" w:cs="Arial"/>
+          <w:color w:val="333333"/>
+          <w:shd w:val="clear" w:color="auto" w:fill="FAFAFA"/>
+        </w:rPr>
+        <w:t>leave</w:t>
+      </w:r>
+      <w:proofErr w:type="spellEnd"/>
+      <w:r>
+        <w:rPr>
+          <w:rFonts w:ascii="Arial" w:hAnsi="Arial" w:cs="Arial"/>
+          <w:color w:val="333333"/>
+          <w:shd w:val="clear" w:color="auto" w:fill="FAFAFA"/>
+        </w:rPr>
+        <w:t xml:space="preserve"> </w:t>
+      </w:r>
+      <w:proofErr w:type="spellStart"/>
+      <w:r>
+        <w:rPr>
+          <w:rFonts w:ascii="Arial" w:hAnsi="Arial" w:cs="Arial"/>
+          <w:color w:val="333333"/>
+          <w:shd w:val="clear" w:color="auto" w:fill="FAFAFA"/>
+        </w:rPr>
+        <w:t>this</w:t>
+      </w:r>
+      <w:proofErr w:type="spellEnd"/>
+      <w:r>
+        <w:rPr>
+          <w:rFonts w:ascii="Arial" w:hAnsi="Arial" w:cs="Arial"/>
+          <w:color w:val="333333"/>
+          <w:shd w:val="clear" w:color="auto" w:fill="FAFAFA"/>
+        </w:rPr>
+        <w:t xml:space="preserve"> </w:t>
+      </w:r>
+      <w:proofErr w:type="spellStart"/>
+      <w:r>
+        <w:rPr>
+          <w:rFonts w:ascii="Arial" w:hAnsi="Arial" w:cs="Arial"/>
+          <w:color w:val="333333"/>
+          <w:shd w:val="clear" w:color="auto" w:fill="FAFAFA"/>
+        </w:rPr>
+        <w:t>area</w:t>
+      </w:r>
+      <w:proofErr w:type="spellEnd"/>
+      <w:r>
+        <w:rPr>
+          <w:rFonts w:ascii="Arial" w:hAnsi="Arial" w:cs="Arial"/>
+          <w:color w:val="333333"/>
+          <w:shd w:val="clear" w:color="auto" w:fill="FAFAFA"/>
+        </w:rPr>
+        <w:t xml:space="preserve">. </w:t>
+      </w:r>
+      <w:proofErr w:type="spellStart"/>
+      <w:r>
+        <w:rPr>
+          <w:rFonts w:ascii="Arial" w:hAnsi="Arial" w:cs="Arial"/>
+          <w:color w:val="333333"/>
+          <w:shd w:val="clear" w:color="auto" w:fill="FAFAFA"/>
+        </w:rPr>
+        <w:t>You</w:t>
+      </w:r>
+      <w:proofErr w:type="spellEnd"/>
+      <w:r>
+        <w:rPr>
+          <w:rFonts w:ascii="Arial" w:hAnsi="Arial" w:cs="Arial"/>
+          <w:color w:val="333333"/>
+          <w:shd w:val="clear" w:color="auto" w:fill="FAFAFA"/>
+        </w:rPr>
+        <w:t xml:space="preserve"> </w:t>
+      </w:r>
+      <w:proofErr w:type="spellStart"/>
+      <w:r>
+        <w:rPr>
+          <w:rFonts w:ascii="Arial" w:hAnsi="Arial" w:cs="Arial"/>
+          <w:color w:val="333333"/>
+          <w:shd w:val="clear" w:color="auto" w:fill="FAFAFA"/>
+        </w:rPr>
+        <w:t>should</w:t>
+      </w:r>
+      <w:proofErr w:type="spellEnd"/>
+      <w:r>
+        <w:rPr>
+          <w:rFonts w:ascii="Arial" w:hAnsi="Arial" w:cs="Arial"/>
+          <w:color w:val="333333"/>
+          <w:shd w:val="clear" w:color="auto" w:fill="FAFAFA"/>
+        </w:rPr>
+        <w:t xml:space="preserve"> </w:t>
+      </w:r>
+      <w:proofErr w:type="spellStart"/>
+      <w:r>
+        <w:rPr>
+          <w:rFonts w:ascii="Arial" w:hAnsi="Arial" w:cs="Arial"/>
+          <w:color w:val="333333"/>
+          <w:shd w:val="clear" w:color="auto" w:fill="FAFAFA"/>
+        </w:rPr>
+        <w:t>find</w:t>
+      </w:r>
+      <w:proofErr w:type="spellEnd"/>
+      <w:r>
+        <w:rPr>
+          <w:rFonts w:ascii="Arial" w:hAnsi="Arial" w:cs="Arial"/>
+          <w:color w:val="333333"/>
+          <w:shd w:val="clear" w:color="auto" w:fill="FAFAFA"/>
+        </w:rPr>
+        <w:t xml:space="preserve"> </w:t>
+      </w:r>
+      <w:proofErr w:type="spellStart"/>
+      <w:r>
+        <w:rPr>
+          <w:rFonts w:ascii="Arial" w:hAnsi="Arial" w:cs="Arial"/>
+          <w:color w:val="333333"/>
+          <w:shd w:val="clear" w:color="auto" w:fill="FAFAFA"/>
+        </w:rPr>
+        <w:t>info</w:t>
+      </w:r>
+      <w:proofErr w:type="spellEnd"/>
+      <w:r>
+        <w:rPr>
+          <w:rFonts w:ascii="Arial" w:hAnsi="Arial" w:cs="Arial"/>
+          <w:color w:val="333333"/>
+          <w:shd w:val="clear" w:color="auto" w:fill="FAFAFA"/>
+        </w:rPr>
+        <w:t xml:space="preserve"> on </w:t>
+      </w:r>
+      <w:proofErr w:type="spellStart"/>
+      <w:r>
+        <w:rPr>
+          <w:rFonts w:ascii="Arial" w:hAnsi="Arial" w:cs="Arial"/>
+          <w:color w:val="333333"/>
+          <w:shd w:val="clear" w:color="auto" w:fill="FAFAFA"/>
+        </w:rPr>
+        <w:t>that</w:t>
+      </w:r>
+      <w:proofErr w:type="spellEnd"/>
+      <w:r>
+        <w:rPr>
+          <w:rFonts w:ascii="Arial" w:hAnsi="Arial" w:cs="Arial"/>
+          <w:color w:val="333333"/>
+          <w:shd w:val="clear" w:color="auto" w:fill="FAFAFA"/>
+        </w:rPr>
+        <w:t xml:space="preserve"> online, i </w:t>
+      </w:r>
+      <w:proofErr w:type="spellStart"/>
+      <w:r>
+        <w:rPr>
+          <w:rFonts w:ascii="Arial" w:hAnsi="Arial" w:cs="Arial"/>
+          <w:color w:val="333333"/>
+          <w:shd w:val="clear" w:color="auto" w:fill="FAFAFA"/>
+        </w:rPr>
+        <w:t>will</w:t>
+      </w:r>
+      <w:proofErr w:type="spellEnd"/>
+      <w:r>
+        <w:rPr>
+          <w:rFonts w:ascii="Arial" w:hAnsi="Arial" w:cs="Arial"/>
+          <w:color w:val="333333"/>
+          <w:shd w:val="clear" w:color="auto" w:fill="FAFAFA"/>
+        </w:rPr>
+        <w:t xml:space="preserve"> </w:t>
+      </w:r>
+      <w:proofErr w:type="spellStart"/>
+      <w:r>
+        <w:rPr>
+          <w:rFonts w:ascii="Arial" w:hAnsi="Arial" w:cs="Arial"/>
+          <w:color w:val="333333"/>
+          <w:shd w:val="clear" w:color="auto" w:fill="FAFAFA"/>
+        </w:rPr>
+        <w:t>also</w:t>
+      </w:r>
+      <w:proofErr w:type="spellEnd"/>
+      <w:r>
+        <w:rPr>
+          <w:rFonts w:ascii="Arial" w:hAnsi="Arial" w:cs="Arial"/>
+          <w:color w:val="333333"/>
+          <w:shd w:val="clear" w:color="auto" w:fill="FAFAFA"/>
+        </w:rPr>
+        <w:t xml:space="preserve"> </w:t>
+      </w:r>
+      <w:proofErr w:type="spellStart"/>
+      <w:r>
+        <w:rPr>
+          <w:rFonts w:ascii="Arial" w:hAnsi="Arial" w:cs="Arial"/>
+          <w:color w:val="333333"/>
+          <w:shd w:val="clear" w:color="auto" w:fill="FAFAFA"/>
+        </w:rPr>
+        <w:t>link</w:t>
+      </w:r>
+      <w:proofErr w:type="spellEnd"/>
+      <w:r>
+        <w:rPr>
+          <w:rFonts w:ascii="Arial" w:hAnsi="Arial" w:cs="Arial"/>
+          <w:color w:val="333333"/>
+          <w:shd w:val="clear" w:color="auto" w:fill="FAFAFA"/>
+        </w:rPr>
+        <w:t xml:space="preserve"> </w:t>
+      </w:r>
+      <w:proofErr w:type="spellStart"/>
+      <w:r>
+        <w:rPr>
+          <w:rFonts w:ascii="Arial" w:hAnsi="Arial" w:cs="Arial"/>
+          <w:color w:val="333333"/>
+          <w:shd w:val="clear" w:color="auto" w:fill="FAFAFA"/>
+        </w:rPr>
+        <w:t>videos</w:t>
+      </w:r>
+      <w:proofErr w:type="spellEnd"/>
+      <w:r>
+        <w:rPr>
+          <w:rFonts w:ascii="Arial" w:hAnsi="Arial" w:cs="Arial"/>
+          <w:color w:val="333333"/>
+          <w:shd w:val="clear" w:color="auto" w:fill="FAFAFA"/>
+        </w:rPr>
+        <w:t xml:space="preserve"> </w:t>
+      </w:r>
+      <w:proofErr w:type="spellStart"/>
+      <w:r>
+        <w:rPr>
+          <w:rFonts w:ascii="Arial" w:hAnsi="Arial" w:cs="Arial"/>
+          <w:color w:val="333333"/>
+          <w:shd w:val="clear" w:color="auto" w:fill="FAFAFA"/>
+        </w:rPr>
+        <w:t>below</w:t>
+      </w:r>
+      <w:proofErr w:type="spellEnd"/>
+      <w:r>
+        <w:rPr>
+          <w:rFonts w:ascii="Arial" w:hAnsi="Arial" w:cs="Arial"/>
+          <w:color w:val="333333"/>
+          <w:shd w:val="clear" w:color="auto" w:fill="FAFAFA"/>
+        </w:rPr>
+        <w:t>.</w:t>
+      </w:r>
+    </w:p>
+    <w:p>
+      <w:pPr>
+        <w:jc w:val="both"/>
+      </w:pPr>
+      <w:r>
         <w:t>[HA CAMNIADO???]</w:t>
       </w:r>
     </w:p>
@@ -356,8 +2557,23 @@
         <w:jc w:val="both"/>
       </w:pPr>
       <w:r>
-        <w:lastRenderedPageBreak/>
-        <w:t xml:space="preserve">Els cubs es guarden en una array tridimensional que representa el chunk. </w:t>
+        <w:t xml:space="preserve">Els cubs es guarden en una </w:t>
+      </w:r>
+      <w:proofErr w:type="spellStart"/>
+      <w:r>
+        <w:t>array</w:t>
+      </w:r>
+      <w:proofErr w:type="spellEnd"/>
+      <w:r>
+        <w:t xml:space="preserve"> tridimensional que representa el </w:t>
+      </w:r>
+      <w:proofErr w:type="spellStart"/>
+      <w:r>
+        <w:t>chunk</w:t>
+      </w:r>
+      <w:proofErr w:type="spellEnd"/>
+      <w:r>
+        <w:t xml:space="preserve">. </w:t>
       </w:r>
       <w:r>
         <w:rPr>
@@ -367,10 +2583,26 @@
         <w:t>No ens guardem els cubs com a tal ni la seva posició en una classe, sinó que ens guardem el tipus d’un cub</w:t>
       </w:r>
       <w:r>
-        <w:t xml:space="preserve">. D’aquesta manera sempre es renderitzaran 16*16*16 cubs (els cubs d’aire, per exemple, no es renderitzen, però segueixen existint a l’array). Com que hem dit que el tipus d’un </w:t>
-      </w:r>
-      <w:r>
-        <w:t xml:space="preserve">cub és un byte, el tipus de l’array tridimensional serà </w:t>
+        <w:t xml:space="preserve">. D’aquesta manera sempre es renderitzaran 16*16*16 cubs (els cubs d’aire, per exemple, no es renderitzen, però segueixen existint a </w:t>
+      </w:r>
+      <w:proofErr w:type="spellStart"/>
+      <w:r>
+        <w:t>l’array</w:t>
+      </w:r>
+      <w:proofErr w:type="spellEnd"/>
+      <w:r>
+        <w:t xml:space="preserve">). Com que hem dit que el tipus d’un </w:t>
+      </w:r>
+      <w:r>
+        <w:t xml:space="preserve">cub és un byte, el tipus de </w:t>
+      </w:r>
+      <w:proofErr w:type="spellStart"/>
+      <w:r>
+        <w:t>l’array</w:t>
+      </w:r>
+      <w:proofErr w:type="spellEnd"/>
+      <w:r>
+        <w:t xml:space="preserve"> tridimensional serà </w:t>
       </w:r>
       <w:r>
         <w:rPr>
@@ -394,16 +2626,26 @@
       <w:pPr>
         <w:jc w:val="both"/>
       </w:pPr>
-      <w:r>
-        <w:t>Pos: 2 bytes &lt;- 3 bytes</w:t>
+      <w:proofErr w:type="spellStart"/>
+      <w:r>
+        <w:t>Pos</w:t>
+      </w:r>
+      <w:proofErr w:type="spellEnd"/>
+      <w:r>
+        <w:t>: 2 bytes &lt;- 3 bytes</w:t>
       </w:r>
     </w:p>
     <w:p>
       <w:pPr>
         <w:jc w:val="both"/>
       </w:pPr>
-      <w:r>
-        <w:t>Pos text: 1 byte &lt;- 2 bytes</w:t>
+      <w:proofErr w:type="spellStart"/>
+      <w:r>
+        <w:t>Pos</w:t>
+      </w:r>
+      <w:proofErr w:type="spellEnd"/>
+      <w:r>
+        <w:t xml:space="preserve"> text: 1 byte &lt;- 2 bytes</w:t>
       </w:r>
     </w:p>
     <w:p>
@@ -426,8 +2668,13 @@
       <w:pPr>
         <w:jc w:val="both"/>
       </w:pPr>
-      <w:r>
-        <w:t xml:space="preserve">Podriem fer servir 5 bytes en comptes de 8. </w:t>
+      <w:proofErr w:type="spellStart"/>
+      <w:r>
+        <w:t>Podriem</w:t>
+      </w:r>
+      <w:proofErr w:type="spellEnd"/>
+      <w:r>
+        <w:t xml:space="preserve"> fer servir 5 bytes en comptes de 8. </w:t>
       </w:r>
       <w:r>
         <w:t>983040</w:t>
@@ -483,8 +2730,20 @@
           <w:szCs w:val="19"/>
           <w:lang w:val="en-US"/>
         </w:rPr>
-        <w:t>// Posicio</w:t>
-      </w:r>
+        <w:t xml:space="preserve">// </w:t>
+      </w:r>
+      <w:proofErr w:type="spellStart"/>
+      <w:r>
+        <w:rPr>
+          <w:rFonts w:ascii="Cascadia Mono" w:hAnsi="Cascadia Mono" w:cs="Cascadia Mono"/>
+          <w:color w:val="008000"/>
+          <w:sz w:val="19"/>
+          <w:szCs w:val="19"/>
+          <w:lang w:val="en-US"/>
+        </w:rPr>
+        <w:t>Posicio</w:t>
+      </w:r>
+      <w:proofErr w:type="spellEnd"/>
     </w:p>
     <w:p>
       <w:pPr>
@@ -510,6 +2769,8 @@
         </w:rPr>
         <w:tab/>
       </w:r>
+      <w:proofErr w:type="spellStart"/>
+      <w:proofErr w:type="gramStart"/>
       <w:r>
         <w:rPr>
           <w:rFonts w:ascii="Cascadia Mono" w:hAnsi="Cascadia Mono" w:cs="Cascadia Mono"/>
@@ -528,7 +2789,29 @@
           <w:szCs w:val="19"/>
           <w:lang w:val="en-US"/>
         </w:rPr>
-        <w:t>.push_back(</w:t>
+        <w:t>.push</w:t>
+      </w:r>
+      <w:proofErr w:type="gramEnd"/>
+      <w:r>
+        <w:rPr>
+          <w:rFonts w:ascii="Cascadia Mono" w:hAnsi="Cascadia Mono" w:cs="Cascadia Mono"/>
+          <w:color w:val="000000"/>
+          <w:sz w:val="19"/>
+          <w:szCs w:val="19"/>
+          <w:lang w:val="en-US"/>
+        </w:rPr>
+        <w:t>_back</w:t>
+      </w:r>
+      <w:proofErr w:type="spellEnd"/>
+      <w:r>
+        <w:rPr>
+          <w:rFonts w:ascii="Cascadia Mono" w:hAnsi="Cascadia Mono" w:cs="Cascadia Mono"/>
+          <w:color w:val="000000"/>
+          <w:sz w:val="19"/>
+          <w:szCs w:val="19"/>
+          <w:lang w:val="en-US"/>
+        </w:rPr>
+        <w:t>(</w:t>
       </w:r>
       <w:r>
         <w:rPr>
@@ -575,6 +2858,8 @@
         </w:rPr>
         <w:tab/>
       </w:r>
+      <w:proofErr w:type="spellStart"/>
+      <w:proofErr w:type="gramStart"/>
       <w:r>
         <w:rPr>
           <w:rFonts w:ascii="Cascadia Mono" w:hAnsi="Cascadia Mono" w:cs="Cascadia Mono"/>
@@ -593,7 +2878,29 @@
           <w:szCs w:val="19"/>
           <w:lang w:val="en-US"/>
         </w:rPr>
-        <w:t>.push_back(</w:t>
+        <w:t>.push</w:t>
+      </w:r>
+      <w:proofErr w:type="gramEnd"/>
+      <w:r>
+        <w:rPr>
+          <w:rFonts w:ascii="Cascadia Mono" w:hAnsi="Cascadia Mono" w:cs="Cascadia Mono"/>
+          <w:color w:val="000000"/>
+          <w:sz w:val="19"/>
+          <w:szCs w:val="19"/>
+          <w:lang w:val="en-US"/>
+        </w:rPr>
+        <w:t>_back</w:t>
+      </w:r>
+      <w:proofErr w:type="spellEnd"/>
+      <w:r>
+        <w:rPr>
+          <w:rFonts w:ascii="Cascadia Mono" w:hAnsi="Cascadia Mono" w:cs="Cascadia Mono"/>
+          <w:color w:val="000000"/>
+          <w:sz w:val="19"/>
+          <w:szCs w:val="19"/>
+          <w:lang w:val="en-US"/>
+        </w:rPr>
+        <w:t>(</w:t>
       </w:r>
       <w:r>
         <w:rPr>
@@ -640,6 +2947,8 @@
         </w:rPr>
         <w:tab/>
       </w:r>
+      <w:proofErr w:type="spellStart"/>
+      <w:proofErr w:type="gramStart"/>
       <w:r>
         <w:rPr>
           <w:rFonts w:ascii="Cascadia Mono" w:hAnsi="Cascadia Mono" w:cs="Cascadia Mono"/>
@@ -658,7 +2967,29 @@
           <w:szCs w:val="19"/>
           <w:lang w:val="en-US"/>
         </w:rPr>
-        <w:t>.push_back(</w:t>
+        <w:t>.push</w:t>
+      </w:r>
+      <w:proofErr w:type="gramEnd"/>
+      <w:r>
+        <w:rPr>
+          <w:rFonts w:ascii="Cascadia Mono" w:hAnsi="Cascadia Mono" w:cs="Cascadia Mono"/>
+          <w:color w:val="000000"/>
+          <w:sz w:val="19"/>
+          <w:szCs w:val="19"/>
+          <w:lang w:val="en-US"/>
+        </w:rPr>
+        <w:t>_back</w:t>
+      </w:r>
+      <w:proofErr w:type="spellEnd"/>
+      <w:r>
+        <w:rPr>
+          <w:rFonts w:ascii="Cascadia Mono" w:hAnsi="Cascadia Mono" w:cs="Cascadia Mono"/>
+          <w:color w:val="000000"/>
+          <w:sz w:val="19"/>
+          <w:szCs w:val="19"/>
+          <w:lang w:val="en-US"/>
+        </w:rPr>
+        <w:t>(</w:t>
       </w:r>
       <w:r>
         <w:rPr>
@@ -763,7 +3094,41 @@
           <w:szCs w:val="19"/>
           <w:lang w:val="en-US"/>
         </w:rPr>
-        <w:t>//vertices.push_back(r);</w:t>
+        <w:t>//</w:t>
+      </w:r>
+      <w:proofErr w:type="spellStart"/>
+      <w:proofErr w:type="gramStart"/>
+      <w:r>
+        <w:rPr>
+          <w:rFonts w:ascii="Cascadia Mono" w:hAnsi="Cascadia Mono" w:cs="Cascadia Mono"/>
+          <w:color w:val="008000"/>
+          <w:sz w:val="19"/>
+          <w:szCs w:val="19"/>
+          <w:lang w:val="en-US"/>
+        </w:rPr>
+        <w:t>vertices.push</w:t>
+      </w:r>
+      <w:proofErr w:type="gramEnd"/>
+      <w:r>
+        <w:rPr>
+          <w:rFonts w:ascii="Cascadia Mono" w:hAnsi="Cascadia Mono" w:cs="Cascadia Mono"/>
+          <w:color w:val="008000"/>
+          <w:sz w:val="19"/>
+          <w:szCs w:val="19"/>
+          <w:lang w:val="en-US"/>
+        </w:rPr>
+        <w:t>_back</w:t>
+      </w:r>
+      <w:proofErr w:type="spellEnd"/>
+      <w:r>
+        <w:rPr>
+          <w:rFonts w:ascii="Cascadia Mono" w:hAnsi="Cascadia Mono" w:cs="Cascadia Mono"/>
+          <w:color w:val="008000"/>
+          <w:sz w:val="19"/>
+          <w:szCs w:val="19"/>
+          <w:lang w:val="en-US"/>
+        </w:rPr>
+        <w:t>(r);</w:t>
       </w:r>
     </w:p>
     <w:p>
@@ -798,7 +3163,41 @@
           <w:szCs w:val="19"/>
           <w:lang w:val="en-US"/>
         </w:rPr>
-        <w:t>//vertices.push_back(g);</w:t>
+        <w:t>//</w:t>
+      </w:r>
+      <w:proofErr w:type="spellStart"/>
+      <w:proofErr w:type="gramStart"/>
+      <w:r>
+        <w:rPr>
+          <w:rFonts w:ascii="Cascadia Mono" w:hAnsi="Cascadia Mono" w:cs="Cascadia Mono"/>
+          <w:color w:val="008000"/>
+          <w:sz w:val="19"/>
+          <w:szCs w:val="19"/>
+          <w:lang w:val="en-US"/>
+        </w:rPr>
+        <w:t>vertices.push</w:t>
+      </w:r>
+      <w:proofErr w:type="gramEnd"/>
+      <w:r>
+        <w:rPr>
+          <w:rFonts w:ascii="Cascadia Mono" w:hAnsi="Cascadia Mono" w:cs="Cascadia Mono"/>
+          <w:color w:val="008000"/>
+          <w:sz w:val="19"/>
+          <w:szCs w:val="19"/>
+          <w:lang w:val="en-US"/>
+        </w:rPr>
+        <w:t>_back</w:t>
+      </w:r>
+      <w:proofErr w:type="spellEnd"/>
+      <w:r>
+        <w:rPr>
+          <w:rFonts w:ascii="Cascadia Mono" w:hAnsi="Cascadia Mono" w:cs="Cascadia Mono"/>
+          <w:color w:val="008000"/>
+          <w:sz w:val="19"/>
+          <w:szCs w:val="19"/>
+          <w:lang w:val="en-US"/>
+        </w:rPr>
+        <w:t>(g);</w:t>
       </w:r>
     </w:p>
     <w:p>
@@ -833,7 +3232,41 @@
           <w:szCs w:val="19"/>
           <w:lang w:val="en-US"/>
         </w:rPr>
-        <w:t>//vertices.push_back(b);</w:t>
+        <w:t>//</w:t>
+      </w:r>
+      <w:proofErr w:type="spellStart"/>
+      <w:proofErr w:type="gramStart"/>
+      <w:r>
+        <w:rPr>
+          <w:rFonts w:ascii="Cascadia Mono" w:hAnsi="Cascadia Mono" w:cs="Cascadia Mono"/>
+          <w:color w:val="008000"/>
+          <w:sz w:val="19"/>
+          <w:szCs w:val="19"/>
+          <w:lang w:val="en-US"/>
+        </w:rPr>
+        <w:t>vertices.push</w:t>
+      </w:r>
+      <w:proofErr w:type="gramEnd"/>
+      <w:r>
+        <w:rPr>
+          <w:rFonts w:ascii="Cascadia Mono" w:hAnsi="Cascadia Mono" w:cs="Cascadia Mono"/>
+          <w:color w:val="008000"/>
+          <w:sz w:val="19"/>
+          <w:szCs w:val="19"/>
+          <w:lang w:val="en-US"/>
+        </w:rPr>
+        <w:t>_back</w:t>
+      </w:r>
+      <w:proofErr w:type="spellEnd"/>
+      <w:r>
+        <w:rPr>
+          <w:rFonts w:ascii="Cascadia Mono" w:hAnsi="Cascadia Mono" w:cs="Cascadia Mono"/>
+          <w:color w:val="008000"/>
+          <w:sz w:val="19"/>
+          <w:szCs w:val="19"/>
+          <w:lang w:val="en-US"/>
+        </w:rPr>
+        <w:t>(b);</w:t>
       </w:r>
     </w:p>
     <w:p>
@@ -893,8 +3326,42 @@
           <w:szCs w:val="19"/>
           <w:lang w:val="es-ES"/>
         </w:rPr>
-        <w:t>// Quantitat de llum</w:t>
-      </w:r>
+        <w:t xml:space="preserve">// </w:t>
+      </w:r>
+      <w:proofErr w:type="spellStart"/>
+      <w:r>
+        <w:rPr>
+          <w:rFonts w:ascii="Cascadia Mono" w:hAnsi="Cascadia Mono" w:cs="Cascadia Mono"/>
+          <w:color w:val="008000"/>
+          <w:sz w:val="19"/>
+          <w:szCs w:val="19"/>
+          <w:lang w:val="es-ES"/>
+        </w:rPr>
+        <w:t>Quantitat</w:t>
+      </w:r>
+      <w:proofErr w:type="spellEnd"/>
+      <w:r>
+        <w:rPr>
+          <w:rFonts w:ascii="Cascadia Mono" w:hAnsi="Cascadia Mono" w:cs="Cascadia Mono"/>
+          <w:color w:val="008000"/>
+          <w:sz w:val="19"/>
+          <w:szCs w:val="19"/>
+          <w:lang w:val="es-ES"/>
+        </w:rPr>
+        <w:t xml:space="preserve"> de </w:t>
+      </w:r>
+      <w:proofErr w:type="spellStart"/>
+      <w:r>
+        <w:rPr>
+          <w:rFonts w:ascii="Cascadia Mono" w:hAnsi="Cascadia Mono" w:cs="Cascadia Mono"/>
+          <w:color w:val="008000"/>
+          <w:sz w:val="19"/>
+          <w:szCs w:val="19"/>
+          <w:lang w:val="es-ES"/>
+        </w:rPr>
+        <w:t>llum</w:t>
+      </w:r>
+      <w:proofErr w:type="spellEnd"/>
     </w:p>
     <w:p>
       <w:pPr>
@@ -920,6 +3387,8 @@
         </w:rPr>
         <w:tab/>
       </w:r>
+      <w:proofErr w:type="spellStart"/>
+      <w:proofErr w:type="gramStart"/>
       <w:r>
         <w:rPr>
           <w:rFonts w:ascii="Cascadia Mono" w:hAnsi="Cascadia Mono" w:cs="Cascadia Mono"/>
@@ -938,8 +3407,31 @@
           <w:szCs w:val="19"/>
           <w:lang w:val="es-ES"/>
         </w:rPr>
-        <w:t>.push_back(</w:t>
-      </w:r>
+        <w:t>.push</w:t>
+      </w:r>
+      <w:proofErr w:type="gramEnd"/>
+      <w:r>
+        <w:rPr>
+          <w:rFonts w:ascii="Cascadia Mono" w:hAnsi="Cascadia Mono" w:cs="Cascadia Mono"/>
+          <w:color w:val="000000"/>
+          <w:sz w:val="19"/>
+          <w:szCs w:val="19"/>
+          <w:lang w:val="es-ES"/>
+        </w:rPr>
+        <w:t>_back</w:t>
+      </w:r>
+      <w:proofErr w:type="spellEnd"/>
+      <w:r>
+        <w:rPr>
+          <w:rFonts w:ascii="Cascadia Mono" w:hAnsi="Cascadia Mono" w:cs="Cascadia Mono"/>
+          <w:color w:val="000000"/>
+          <w:sz w:val="19"/>
+          <w:szCs w:val="19"/>
+          <w:lang w:val="es-ES"/>
+        </w:rPr>
+        <w:t>(</w:t>
+      </w:r>
+      <w:proofErr w:type="spellStart"/>
       <w:r>
         <w:rPr>
           <w:rFonts w:ascii="Cascadia Mono" w:hAnsi="Cascadia Mono" w:cs="Cascadia Mono"/>
@@ -950,6 +3442,7 @@
         </w:rPr>
         <w:t>llum</w:t>
       </w:r>
+      <w:proofErr w:type="spellEnd"/>
       <w:r>
         <w:rPr>
           <w:rFonts w:ascii="Cascadia Mono" w:hAnsi="Cascadia Mono" w:cs="Cascadia Mono"/>
@@ -1035,6 +3528,8 @@
         </w:rPr>
         <w:tab/>
       </w:r>
+      <w:proofErr w:type="spellStart"/>
+      <w:proofErr w:type="gramStart"/>
       <w:r>
         <w:rPr>
           <w:rFonts w:ascii="Cascadia Mono" w:hAnsi="Cascadia Mono" w:cs="Cascadia Mono"/>
@@ -1053,7 +3548,29 @@
           <w:szCs w:val="19"/>
           <w:lang w:val="en-US"/>
         </w:rPr>
-        <w:t>.push_back(</w:t>
+        <w:t>.push</w:t>
+      </w:r>
+      <w:proofErr w:type="gramEnd"/>
+      <w:r>
+        <w:rPr>
+          <w:rFonts w:ascii="Cascadia Mono" w:hAnsi="Cascadia Mono" w:cs="Cascadia Mono"/>
+          <w:color w:val="000000"/>
+          <w:sz w:val="19"/>
+          <w:szCs w:val="19"/>
+          <w:lang w:val="en-US"/>
+        </w:rPr>
+        <w:t>_back</w:t>
+      </w:r>
+      <w:proofErr w:type="spellEnd"/>
+      <w:r>
+        <w:rPr>
+          <w:rFonts w:ascii="Cascadia Mono" w:hAnsi="Cascadia Mono" w:cs="Cascadia Mono"/>
+          <w:color w:val="000000"/>
+          <w:sz w:val="19"/>
+          <w:szCs w:val="19"/>
+          <w:lang w:val="en-US"/>
+        </w:rPr>
+        <w:t>(</w:t>
       </w:r>
       <w:r>
         <w:rPr>
@@ -1100,6 +3617,8 @@
         </w:rPr>
         <w:tab/>
       </w:r>
+      <w:proofErr w:type="spellStart"/>
+      <w:proofErr w:type="gramStart"/>
       <w:r>
         <w:rPr>
           <w:rFonts w:ascii="Cascadia Mono" w:hAnsi="Cascadia Mono" w:cs="Cascadia Mono"/>
@@ -1118,7 +3637,29 @@
           <w:szCs w:val="19"/>
           <w:lang w:val="en-US"/>
         </w:rPr>
-        <w:t>.push_back(</w:t>
+        <w:t>.push</w:t>
+      </w:r>
+      <w:proofErr w:type="gramEnd"/>
+      <w:r>
+        <w:rPr>
+          <w:rFonts w:ascii="Cascadia Mono" w:hAnsi="Cascadia Mono" w:cs="Cascadia Mono"/>
+          <w:color w:val="000000"/>
+          <w:sz w:val="19"/>
+          <w:szCs w:val="19"/>
+          <w:lang w:val="en-US"/>
+        </w:rPr>
+        <w:t>_back</w:t>
+      </w:r>
+      <w:proofErr w:type="spellEnd"/>
+      <w:r>
+        <w:rPr>
+          <w:rFonts w:ascii="Cascadia Mono" w:hAnsi="Cascadia Mono" w:cs="Cascadia Mono"/>
+          <w:color w:val="000000"/>
+          <w:sz w:val="19"/>
+          <w:szCs w:val="19"/>
+          <w:lang w:val="en-US"/>
+        </w:rPr>
+        <w:t>(</w:t>
       </w:r>
       <w:r>
         <w:rPr>
@@ -1188,7 +3729,73 @@
           <w:szCs w:val="19"/>
           <w:lang w:val="es-ES"/>
         </w:rPr>
-        <w:t>// Tipus (posició del mapa de textures)</w:t>
+        <w:t xml:space="preserve">// </w:t>
+      </w:r>
+      <w:proofErr w:type="spellStart"/>
+      <w:r>
+        <w:rPr>
+          <w:rFonts w:ascii="Cascadia Mono" w:hAnsi="Cascadia Mono" w:cs="Cascadia Mono"/>
+          <w:color w:val="008000"/>
+          <w:sz w:val="19"/>
+          <w:szCs w:val="19"/>
+          <w:lang w:val="es-ES"/>
+        </w:rPr>
+        <w:t>Tipus</w:t>
+      </w:r>
+      <w:proofErr w:type="spellEnd"/>
+      <w:r>
+        <w:rPr>
+          <w:rFonts w:ascii="Cascadia Mono" w:hAnsi="Cascadia Mono" w:cs="Cascadia Mono"/>
+          <w:color w:val="008000"/>
+          <w:sz w:val="19"/>
+          <w:szCs w:val="19"/>
+          <w:lang w:val="es-ES"/>
+        </w:rPr>
+        <w:t xml:space="preserve"> (</w:t>
+      </w:r>
+      <w:proofErr w:type="spellStart"/>
+      <w:r>
+        <w:rPr>
+          <w:rFonts w:ascii="Cascadia Mono" w:hAnsi="Cascadia Mono" w:cs="Cascadia Mono"/>
+          <w:color w:val="008000"/>
+          <w:sz w:val="19"/>
+          <w:szCs w:val="19"/>
+          <w:lang w:val="es-ES"/>
+        </w:rPr>
+        <w:t>posició</w:t>
+      </w:r>
+      <w:proofErr w:type="spellEnd"/>
+      <w:r>
+        <w:rPr>
+          <w:rFonts w:ascii="Cascadia Mono" w:hAnsi="Cascadia Mono" w:cs="Cascadia Mono"/>
+          <w:color w:val="008000"/>
+          <w:sz w:val="19"/>
+          <w:szCs w:val="19"/>
+          <w:lang w:val="es-ES"/>
+        </w:rPr>
+        <w:t xml:space="preserve"> del mapa de </w:t>
+      </w:r>
+      <w:proofErr w:type="spellStart"/>
+      <w:r>
+        <w:rPr>
+          <w:rFonts w:ascii="Cascadia Mono" w:hAnsi="Cascadia Mono" w:cs="Cascadia Mono"/>
+          <w:color w:val="008000"/>
+          <w:sz w:val="19"/>
+          <w:szCs w:val="19"/>
+          <w:lang w:val="es-ES"/>
+        </w:rPr>
+        <w:t>textures</w:t>
+      </w:r>
+      <w:proofErr w:type="spellEnd"/>
+      <w:r>
+        <w:rPr>
+          <w:rFonts w:ascii="Cascadia Mono" w:hAnsi="Cascadia Mono" w:cs="Cascadia Mono"/>
+          <w:color w:val="008000"/>
+          <w:sz w:val="19"/>
+          <w:szCs w:val="19"/>
+          <w:lang w:val="es-ES"/>
+        </w:rPr>
+        <w:t>)</w:t>
       </w:r>
     </w:p>
     <w:p>
@@ -1215,6 +3822,8 @@
         </w:rPr>
         <w:tab/>
       </w:r>
+      <w:proofErr w:type="spellStart"/>
+      <w:proofErr w:type="gramStart"/>
       <w:r>
         <w:rPr>
           <w:rFonts w:ascii="Cascadia Mono" w:hAnsi="Cascadia Mono" w:cs="Cascadia Mono"/>
@@ -1233,7 +3842,29 @@
           <w:szCs w:val="19"/>
           <w:lang w:val="en-US"/>
         </w:rPr>
-        <w:t>.push_back(</w:t>
+        <w:t>.push</w:t>
+      </w:r>
+      <w:proofErr w:type="gramEnd"/>
+      <w:r>
+        <w:rPr>
+          <w:rFonts w:ascii="Cascadia Mono" w:hAnsi="Cascadia Mono" w:cs="Cascadia Mono"/>
+          <w:color w:val="000000"/>
+          <w:sz w:val="19"/>
+          <w:szCs w:val="19"/>
+          <w:lang w:val="en-US"/>
+        </w:rPr>
+        <w:t>_back</w:t>
+      </w:r>
+      <w:proofErr w:type="spellEnd"/>
+      <w:r>
+        <w:rPr>
+          <w:rFonts w:ascii="Cascadia Mono" w:hAnsi="Cascadia Mono" w:cs="Cascadia Mono"/>
+          <w:color w:val="000000"/>
+          <w:sz w:val="19"/>
+          <w:szCs w:val="19"/>
+          <w:lang w:val="en-US"/>
+        </w:rPr>
+        <w:t>(</w:t>
       </w:r>
       <w:r>
         <w:rPr>
@@ -1270,6 +3901,8 @@
         </w:rPr>
         <w:tab/>
       </w:r>
+      <w:proofErr w:type="spellStart"/>
+      <w:proofErr w:type="gramStart"/>
       <w:r>
         <w:rPr>
           <w:rFonts w:ascii="Cascadia Mono" w:hAnsi="Cascadia Mono" w:cs="Cascadia Mono"/>
@@ -1288,8 +3921,31 @@
           <w:szCs w:val="19"/>
           <w:lang w:val="en-US"/>
         </w:rPr>
-        <w:t>.push_back(</w:t>
-      </w:r>
+        <w:t>.push</w:t>
+      </w:r>
+      <w:proofErr w:type="gramEnd"/>
+      <w:r>
+        <w:rPr>
+          <w:rFonts w:ascii="Cascadia Mono" w:hAnsi="Cascadia Mono" w:cs="Cascadia Mono"/>
+          <w:color w:val="000000"/>
+          <w:sz w:val="19"/>
+          <w:szCs w:val="19"/>
+          <w:lang w:val="en-US"/>
+        </w:rPr>
+        <w:t>_back</w:t>
+      </w:r>
+      <w:proofErr w:type="spellEnd"/>
+      <w:r>
+        <w:rPr>
+          <w:rFonts w:ascii="Cascadia Mono" w:hAnsi="Cascadia Mono" w:cs="Cascadia Mono"/>
+          <w:color w:val="000000"/>
+          <w:sz w:val="19"/>
+          <w:szCs w:val="19"/>
+          <w:lang w:val="en-US"/>
+        </w:rPr>
+        <w:t>(</w:t>
+      </w:r>
+      <w:proofErr w:type="spellStart"/>
       <w:r>
         <w:rPr>
           <w:rFonts w:ascii="Cascadia Mono" w:hAnsi="Cascadia Mono" w:cs="Cascadia Mono"/>
@@ -1300,6 +3956,7 @@
         </w:rPr>
         <w:t>tipus</w:t>
       </w:r>
+      <w:proofErr w:type="spellEnd"/>
       <w:r>
         <w:rPr>
           <w:rFonts w:ascii="Cascadia Mono" w:hAnsi="Cascadia Mono" w:cs="Cascadia Mono"/>
@@ -1330,7 +3987,23 @@
         <w:jc w:val="both"/>
       </w:pPr>
       <w:r>
-        <w:t>Cada chunk té el seu propi VBO on col·locarà els vèrtexs de cada un dels cubs de l’array.</w:t>
+        <w:t xml:space="preserve">Cada </w:t>
+      </w:r>
+      <w:proofErr w:type="spellStart"/>
+      <w:r>
+        <w:t>chunk</w:t>
+      </w:r>
+      <w:proofErr w:type="spellEnd"/>
+      <w:r>
+        <w:t xml:space="preserve"> té el seu propi VBO on col·locarà els vèrtexs de cada un dels cubs de </w:t>
+      </w:r>
+      <w:proofErr w:type="spellStart"/>
+      <w:r>
+        <w:t>l’array</w:t>
+      </w:r>
+      <w:proofErr w:type="spellEnd"/>
+      <w:r>
+        <w:t>.</w:t>
       </w:r>
     </w:p>
     <w:p>
@@ -1338,20 +4011,39 @@
         <w:jc w:val="both"/>
       </w:pPr>
       <w:r>
-        <w:t xml:space="preserve">Actualitzar el chunk: </w:t>
-      </w:r>
-      <w:r>
-        <w:t xml:space="preserve">significa crear els vèrtexs necessaris per renderitzar després el chunk. </w:t>
+        <w:lastRenderedPageBreak/>
+        <w:t xml:space="preserve">Actualitzar el </w:t>
+      </w:r>
+      <w:proofErr w:type="spellStart"/>
+      <w:r>
+        <w:t>chunk</w:t>
+      </w:r>
+      <w:proofErr w:type="spellEnd"/>
+      <w:r>
+        <w:t xml:space="preserve">: </w:t>
+      </w:r>
+      <w:r>
+        <w:t xml:space="preserve">significa crear els vèrtexs necessaris per renderitzar després el </w:t>
+      </w:r>
+      <w:proofErr w:type="spellStart"/>
+      <w:r>
+        <w:t>chunk</w:t>
+      </w:r>
+      <w:proofErr w:type="spellEnd"/>
+      <w:r>
+        <w:t xml:space="preserve">. </w:t>
       </w:r>
       <w:r>
         <w:t xml:space="preserve">Els vèrtexs, en comptes de ser </w:t>
       </w:r>
+      <w:proofErr w:type="spellStart"/>
       <w:r>
         <w:rPr>
           <w:i/>
         </w:rPr>
         <w:t>floats</w:t>
       </w:r>
+      <w:proofErr w:type="spellEnd"/>
       <w:r>
         <w:t xml:space="preserve">, son </w:t>
       </w:r>
@@ -1377,7 +4069,15 @@
         <w:t>no pot haver-hi un cub tallat per la meitat</w:t>
       </w:r>
       <w:r>
-        <w:t xml:space="preserve">. No ens fa falta tanta informació, així que només utilitzem 1 byte per vèrtex (notem que si utilitzéssim floats, estaríem utilitzant 4 bytes per vèrtex). </w:t>
+        <w:t xml:space="preserve">. No ens fa falta tanta informació, així que només utilitzem 1 byte per vèrtex (notem que si utilitzéssim </w:t>
+      </w:r>
+      <w:proofErr w:type="spellStart"/>
+      <w:r>
+        <w:t>floats</w:t>
+      </w:r>
+      <w:proofErr w:type="spellEnd"/>
+      <w:r>
+        <w:t xml:space="preserve">, estaríem utilitzant 4 bytes per vèrtex). </w:t>
       </w:r>
       <w:r>
         <w:t>H</w:t>
@@ -1392,13 +4092,29 @@
         <w:t xml:space="preserve"> s</w:t>
       </w:r>
       <w:r>
-        <w:t>i es canvia algun cub del chunk:</w:t>
+        <w:t xml:space="preserve">i es canvia algun cub del </w:t>
+      </w:r>
+      <w:proofErr w:type="spellStart"/>
+      <w:r>
+        <w:t>chunk</w:t>
+      </w:r>
+      <w:proofErr w:type="spellEnd"/>
+      <w:r>
+        <w:t>:</w:t>
       </w:r>
       <w:r>
         <w:t xml:space="preserve"> actualitzar </w:t>
       </w:r>
       <w:r>
-        <w:t xml:space="preserve">tot el chunk o actualitzar només una part. </w:t>
+        <w:t xml:space="preserve">tot el </w:t>
+      </w:r>
+      <w:proofErr w:type="spellStart"/>
+      <w:r>
+        <w:t>chunk</w:t>
+      </w:r>
+      <w:proofErr w:type="spellEnd"/>
+      <w:r>
+        <w:t xml:space="preserve"> o actualitzar només una part. </w:t>
       </w:r>
     </w:p>
     <w:p>
@@ -1418,8 +4134,21 @@
       <w:pPr>
         <w:jc w:val="both"/>
       </w:pPr>
-      <w:r>
-        <w:t>Ctime, srand y rand()</w:t>
+      <w:proofErr w:type="spellStart"/>
+      <w:r>
+        <w:t>Ctime</w:t>
+      </w:r>
+      <w:proofErr w:type="spellEnd"/>
+      <w:r>
+        <w:t xml:space="preserve">, </w:t>
+      </w:r>
+      <w:proofErr w:type="spellStart"/>
+      <w:r>
+        <w:t>srand</w:t>
+      </w:r>
+      <w:proofErr w:type="spellEnd"/>
+      <w:r>
+        <w:t xml:space="preserve"> y rand()</w:t>
       </w:r>
     </w:p>
     <w:p>
@@ -1431,7 +4160,6 @@
           <w:noProof/>
           <w:lang w:val="es-ES"/>
         </w:rPr>
-        <w:lastRenderedPageBreak/>
         <w:drawing>
           <wp:inline distT="0" distB="0" distL="0" distR="0" wp14:anchorId="0C2D95D1" wp14:editId="4BD93B4E">
             <wp:extent cx="2829767" cy="2257425"/>
@@ -1474,7 +4202,23 @@
         <w:jc w:val="both"/>
       </w:pPr>
       <w:r>
-        <w:t>Tot i utilitzar el mode de culling de l’OpenGL, no s’eliminen les cares pegades a altres cubs.</w:t>
+        <w:t xml:space="preserve">Tot i utilitzar el mode de </w:t>
+      </w:r>
+      <w:proofErr w:type="spellStart"/>
+      <w:r>
+        <w:t>culling</w:t>
+      </w:r>
+      <w:proofErr w:type="spellEnd"/>
+      <w:r>
+        <w:t xml:space="preserve"> de </w:t>
+      </w:r>
+      <w:proofErr w:type="spellStart"/>
+      <w:r>
+        <w:t>l’OpenGL</w:t>
+      </w:r>
+      <w:proofErr w:type="spellEnd"/>
+      <w:r>
+        <w:t>, no s’eliminen les cares pegades a altres cubs.</w:t>
       </w:r>
     </w:p>
     <w:p>
@@ -1487,23 +4231,126 @@
         <w:jc w:val="both"/>
       </w:pPr>
       <w:r>
-        <w:t>Maneres d’optimització: culling</w:t>
-      </w:r>
+        <w:t xml:space="preserve">Maneres d’optimització: </w:t>
+      </w:r>
+      <w:proofErr w:type="spellStart"/>
+      <w:r>
+        <w:t>culling</w:t>
+      </w:r>
+      <w:proofErr w:type="spellEnd"/>
     </w:p>
     <w:p>
       <w:pPr>
         <w:jc w:val="both"/>
       </w:pPr>
-      <w:r>
-        <w:t>Juntar dos caras en una sola para no renderizar 4 triangulos para dos caras, sin</w:t>
-      </w:r>
-      <w:r>
-        <w:t>o dos triángulos muy largos: NO FUNCIONARIA?</w:t>
-      </w:r>
-    </w:p>
-    <w:p>
-      <w:r>
-        <w:t>Estamos utilitzando GLM 0.9.5 porque las nuevas no compilan en C++ 11.</w:t>
+      <w:proofErr w:type="spellStart"/>
+      <w:r>
+        <w:t>Juntar</w:t>
+      </w:r>
+      <w:proofErr w:type="spellEnd"/>
+      <w:r>
+        <w:t xml:space="preserve"> dos </w:t>
+      </w:r>
+      <w:proofErr w:type="spellStart"/>
+      <w:r>
+        <w:t>caras</w:t>
+      </w:r>
+      <w:proofErr w:type="spellEnd"/>
+      <w:r>
+        <w:t xml:space="preserve"> en una sola para no </w:t>
+      </w:r>
+      <w:proofErr w:type="spellStart"/>
+      <w:r>
+        <w:t>renderizar</w:t>
+      </w:r>
+      <w:proofErr w:type="spellEnd"/>
+      <w:r>
+        <w:t xml:space="preserve"> 4 </w:t>
+      </w:r>
+      <w:proofErr w:type="spellStart"/>
+      <w:r>
+        <w:t>triangulos</w:t>
+      </w:r>
+      <w:proofErr w:type="spellEnd"/>
+      <w:r>
+        <w:t xml:space="preserve"> para dos </w:t>
+      </w:r>
+      <w:proofErr w:type="spellStart"/>
+      <w:r>
+        <w:t>caras</w:t>
+      </w:r>
+      <w:proofErr w:type="spellEnd"/>
+      <w:r>
+        <w:t xml:space="preserve">, </w:t>
+      </w:r>
+      <w:proofErr w:type="spellStart"/>
+      <w:r>
+        <w:t>sin</w:t>
+      </w:r>
+      <w:r>
+        <w:t>o</w:t>
+      </w:r>
+      <w:proofErr w:type="spellEnd"/>
+      <w:r>
+        <w:t xml:space="preserve"> dos </w:t>
+      </w:r>
+      <w:proofErr w:type="spellStart"/>
+      <w:r>
+        <w:t>triángulos</w:t>
+      </w:r>
+      <w:proofErr w:type="spellEnd"/>
+      <w:r>
+        <w:t xml:space="preserve"> </w:t>
+      </w:r>
+      <w:proofErr w:type="spellStart"/>
+      <w:r>
+        <w:t>muy</w:t>
+      </w:r>
+      <w:proofErr w:type="spellEnd"/>
+      <w:r>
+        <w:t xml:space="preserve"> largos: NO FUNCIONARIA?</w:t>
+      </w:r>
+    </w:p>
+    <w:p>
+      <w:proofErr w:type="spellStart"/>
+      <w:r>
+        <w:t>Estamos</w:t>
+      </w:r>
+      <w:proofErr w:type="spellEnd"/>
+      <w:r>
+        <w:t xml:space="preserve"> </w:t>
+      </w:r>
+      <w:proofErr w:type="spellStart"/>
+      <w:r>
+        <w:t>utilitzando</w:t>
+      </w:r>
+      <w:proofErr w:type="spellEnd"/>
+      <w:r>
+        <w:t xml:space="preserve"> GLM 0.9.5 </w:t>
+      </w:r>
+      <w:proofErr w:type="spellStart"/>
+      <w:r>
+        <w:t>porque</w:t>
+      </w:r>
+      <w:proofErr w:type="spellEnd"/>
+      <w:r>
+        <w:t xml:space="preserve"> las </w:t>
+      </w:r>
+      <w:proofErr w:type="spellStart"/>
+      <w:r>
+        <w:t>nuevas</w:t>
+      </w:r>
+      <w:proofErr w:type="spellEnd"/>
+      <w:r>
+        <w:t xml:space="preserve"> no </w:t>
+      </w:r>
+      <w:proofErr w:type="spellStart"/>
+      <w:r>
+        <w:t>compilan</w:t>
+      </w:r>
+      <w:proofErr w:type="spellEnd"/>
+      <w:r>
+        <w:t xml:space="preserve"> en C++ 11.</w:t>
       </w:r>
     </w:p>
     <w:p>
@@ -1528,6 +4375,7 @@
           <w:noProof/>
           <w:lang w:val="es-ES"/>
         </w:rPr>
+        <w:lastRenderedPageBreak/>
         <w:drawing>
           <wp:inline distT="0" distB="0" distL="0" distR="0" wp14:anchorId="67C50B01" wp14:editId="0D44263E">
             <wp:extent cx="5400040" cy="4307840"/>
@@ -1569,46 +4417,88 @@
       <w:pPr>
         <w:spacing w:line="259" w:lineRule="auto"/>
       </w:pPr>
-      <w:r>
+      <w:proofErr w:type="spellStart"/>
+      <w:r>
+        <w:t>Iluminació</w:t>
+      </w:r>
+      <w:proofErr w:type="spellEnd"/>
+    </w:p>
+    <w:p>
+      <w:pPr>
+        <w:spacing w:line="259" w:lineRule="auto"/>
+      </w:pPr>
+      <w:r>
+        <w:t xml:space="preserve">En un byte, 4 bits naturals, 4 bits artificials. </w:t>
+      </w:r>
+      <w:proofErr w:type="spellStart"/>
+      <w:r>
+        <w:t>Breadth-first</w:t>
+      </w:r>
+      <w:proofErr w:type="spellEnd"/>
+      <w:r>
+        <w:t xml:space="preserve"> </w:t>
+      </w:r>
+      <w:proofErr w:type="spellStart"/>
+      <w:r>
+        <w:t>search</w:t>
+      </w:r>
+      <w:proofErr w:type="spellEnd"/>
+      <w:r>
+        <w:t>?</w:t>
+      </w:r>
+    </w:p>
+    <w:p>
+      <w:pPr>
+        <w:spacing w:line="259" w:lineRule="auto"/>
+      </w:pPr>
+      <w:r>
+        <w:t xml:space="preserve">Avantatges: només s’ha de calcular un cop si posem una llum, no hem de fer servir </w:t>
+      </w:r>
+      <w:proofErr w:type="spellStart"/>
+      <w:r>
+        <w:t>shadow</w:t>
+      </w:r>
+      <w:proofErr w:type="spellEnd"/>
+      <w:r>
+        <w:t xml:space="preserve"> </w:t>
+      </w:r>
+      <w:proofErr w:type="spellStart"/>
+      <w:r>
+        <w:t>maps</w:t>
+      </w:r>
+      <w:proofErr w:type="spellEnd"/>
+      <w:r>
+        <w:t xml:space="preserve"> per cada llum que hi hagi. </w:t>
+      </w:r>
+      <w:r>
+        <w:t xml:space="preserve">Ens faria falta global </w:t>
+      </w:r>
+      <w:proofErr w:type="spellStart"/>
+      <w:r>
+        <w:t>illumination</w:t>
+      </w:r>
+      <w:proofErr w:type="spellEnd"/>
+      <w:r>
+        <w:t>. Quantes més llums, més lent aniria.</w:t>
+      </w:r>
+    </w:p>
+    <w:p>
+      <w:pPr>
+        <w:spacing w:line="259" w:lineRule="auto"/>
+      </w:pPr>
+      <w:r>
+        <w:t>Correcció de gamma: 1.0, 0.5 i 2.5</w:t>
+      </w:r>
+    </w:p>
+    <w:p>
+      <w:pPr>
+        <w:spacing w:line="259" w:lineRule="auto"/>
+      </w:pPr>
+      <w:r>
+        <w:rPr>
+          <w:noProof/>
+        </w:rPr>
         <w:lastRenderedPageBreak/>
-        <w:t>Iluminació</w:t>
-      </w:r>
-    </w:p>
-    <w:p>
-      <w:pPr>
-        <w:spacing w:line="259" w:lineRule="auto"/>
-      </w:pPr>
-      <w:r>
-        <w:t>En un byte, 4 bits naturals, 4 bits artificials. Breadth-first search?</w:t>
-      </w:r>
-    </w:p>
-    <w:p>
-      <w:pPr>
-        <w:spacing w:line="259" w:lineRule="auto"/>
-      </w:pPr>
-      <w:r>
-        <w:t xml:space="preserve">Avantatges: només s’ha de calcular un cop si posem una llum, no hem de fer servir shadow maps per cada llum que hi hagi. </w:t>
-      </w:r>
-      <w:r>
-        <w:t>Ens faria falta global illumination. Quantes més llums, més lent aniria.</w:t>
-      </w:r>
-    </w:p>
-    <w:p>
-      <w:pPr>
-        <w:spacing w:line="259" w:lineRule="auto"/>
-      </w:pPr>
-      <w:r>
-        <w:t>Correcció de gamma: 1.0, 0.5 i 2.5</w:t>
-      </w:r>
-    </w:p>
-    <w:p>
-      <w:pPr>
-        <w:spacing w:line="259" w:lineRule="auto"/>
-      </w:pPr>
-      <w:r>
-        <w:rPr>
-          <w:noProof/>
-        </w:rPr>
         <w:drawing>
           <wp:inline distT="0" distB="0" distL="0" distR="0" wp14:anchorId="0A7BDC30" wp14:editId="4CBAD1BD">
             <wp:extent cx="5400040" cy="4307840"/>
@@ -1654,7 +4544,6 @@
         <w:rPr>
           <w:noProof/>
         </w:rPr>
-        <w:lastRenderedPageBreak/>
         <w:drawing>
           <wp:inline distT="0" distB="0" distL="0" distR="0" wp14:anchorId="360D1142" wp14:editId="2E5BE366">
             <wp:extent cx="5400040" cy="4307840"/>
@@ -1700,6 +4589,7 @@
         <w:rPr>
           <w:noProof/>
         </w:rPr>
+        <w:lastRenderedPageBreak/>
         <w:drawing>
           <wp:inline distT="0" distB="0" distL="0" distR="0" wp14:anchorId="162F9267" wp14:editId="3A1044CC">
             <wp:extent cx="5400040" cy="4307840"/>
@@ -1745,7 +4635,6 @@
         <w:rPr>
           <w:noProof/>
         </w:rPr>
-        <w:lastRenderedPageBreak/>
         <w:drawing>
           <wp:inline distT="0" distB="0" distL="0" distR="0" wp14:anchorId="37B46D35" wp14:editId="528FB829">
             <wp:extent cx="5400040" cy="3145790"/>
@@ -1800,12 +4689,30 @@
       <w:pPr>
         <w:spacing w:line="259" w:lineRule="auto"/>
       </w:pPr>
-      <w:r>
-        <w:t>Json, canvi a c++ 17</w:t>
-      </w:r>
-      <w:r>
-        <w:t>, estructura del json i els maps</w:t>
-      </w:r>
+      <w:proofErr w:type="spellStart"/>
+      <w:r>
+        <w:t>Json</w:t>
+      </w:r>
+      <w:proofErr w:type="spellEnd"/>
+      <w:r>
+        <w:t>, canvi a c++ 17</w:t>
+      </w:r>
+      <w:r>
+        <w:t xml:space="preserve">, estructura del </w:t>
+      </w:r>
+      <w:proofErr w:type="spellStart"/>
+      <w:r>
+        <w:t>json</w:t>
+      </w:r>
+      <w:proofErr w:type="spellEnd"/>
+      <w:r>
+        <w:t xml:space="preserve"> i els </w:t>
+      </w:r>
+      <w:proofErr w:type="spellStart"/>
+      <w:r>
+        <w:t>maps</w:t>
+      </w:r>
+      <w:proofErr w:type="spellEnd"/>
     </w:p>
     <w:p>
       <w:pPr>
@@ -1822,8 +4729,17 @@
         <w:rPr>
           <w:lang w:val="es-ES"/>
         </w:rPr>
-        <w:t>Sistema de chunks</w:t>
-      </w:r>
+        <w:lastRenderedPageBreak/>
+        <w:t xml:space="preserve">Sistema de </w:t>
+      </w:r>
+      <w:proofErr w:type="spellStart"/>
+      <w:r>
+        <w:rPr>
+          <w:lang w:val="es-ES"/>
+        </w:rPr>
+        <w:t>chunks</w:t>
+      </w:r>
+      <w:proofErr w:type="spellEnd"/>
       <w:r>
         <w:rPr>
           <w:lang w:val="es-ES"/>
@@ -1842,11 +4758,19 @@
           <w:lang w:val="es-ES"/>
         </w:rPr>
       </w:pPr>
-      <w:r>
-        <w:rPr>
-          <w:lang w:val="es-ES"/>
-        </w:rPr>
-        <w:t>Menu pausa</w:t>
+      <w:proofErr w:type="spellStart"/>
+      <w:r>
+        <w:rPr>
+          <w:lang w:val="es-ES"/>
+        </w:rPr>
+        <w:t>Menu</w:t>
+      </w:r>
+      <w:proofErr w:type="spellEnd"/>
+      <w:r>
+        <w:rPr>
+          <w:lang w:val="es-ES"/>
+        </w:rPr>
+        <w:t xml:space="preserve"> pausa</w:t>
       </w:r>
     </w:p>
     <w:p>
@@ -1860,11 +4784,19 @@
           <w:lang w:val="es-ES"/>
         </w:rPr>
       </w:pPr>
-      <w:r>
-        <w:rPr>
-          <w:lang w:val="es-ES"/>
-        </w:rPr>
-        <w:t>Fullscreen, posibilidad de cambiar entre monitores</w:t>
+      <w:proofErr w:type="spellStart"/>
+      <w:r>
+        <w:rPr>
+          <w:lang w:val="es-ES"/>
+        </w:rPr>
+        <w:t>Fullscreen</w:t>
+      </w:r>
+      <w:proofErr w:type="spellEnd"/>
+      <w:r>
+        <w:rPr>
+          <w:lang w:val="es-ES"/>
+        </w:rPr>
+        <w:t>, posibilidad de cambiar entre monitores</w:t>
       </w:r>
     </w:p>
     <w:p>
@@ -1900,7 +4832,21 @@
         <w:rPr>
           <w:lang w:val="es-ES"/>
         </w:rPr>
-        <w:t>Mundo generado a partir de una seed: procedural</w:t>
+        <w:t xml:space="preserve">Mundo generado a partir de una </w:t>
+      </w:r>
+      <w:proofErr w:type="spellStart"/>
+      <w:r>
+        <w:rPr>
+          <w:lang w:val="es-ES"/>
+        </w:rPr>
+        <w:t>seed</w:t>
+      </w:r>
+      <w:proofErr w:type="spellEnd"/>
+      <w:r>
+        <w:rPr>
+          <w:lang w:val="es-ES"/>
+        </w:rPr>
+        <w:t>: procedural</w:t>
       </w:r>
     </w:p>
     <w:p>
@@ -1918,7 +4864,21 @@
         <w:rPr>
           <w:lang w:val="es-ES"/>
         </w:rPr>
-        <w:t>Iluminación, lluvia (shaders)</w:t>
+        <w:t>Iluminación, lluvia (</w:t>
+      </w:r>
+      <w:proofErr w:type="spellStart"/>
+      <w:r>
+        <w:rPr>
+          <w:lang w:val="es-ES"/>
+        </w:rPr>
+        <w:t>shaders</w:t>
+      </w:r>
+      <w:proofErr w:type="spellEnd"/>
+      <w:r>
+        <w:rPr>
+          <w:lang w:val="es-ES"/>
+        </w:rPr>
+        <w:t>)</w:t>
       </w:r>
     </w:p>
     <w:p>
@@ -2128,8 +5088,16 @@
         <w:rPr>
           <w:lang w:val="es-ES"/>
         </w:rPr>
-        <w:t>, sistema de crafteo</w:t>
-      </w:r>
+        <w:t xml:space="preserve">, sistema de </w:t>
+      </w:r>
+      <w:proofErr w:type="spellStart"/>
+      <w:r>
+        <w:rPr>
+          <w:lang w:val="es-ES"/>
+        </w:rPr>
+        <w:t>crafteo</w:t>
+      </w:r>
+      <w:proofErr w:type="spellEnd"/>
       <w:r>
         <w:rPr>
           <w:lang w:val="es-ES"/>
@@ -2148,11 +5116,19 @@
           <w:lang w:val="es-ES"/>
         </w:rPr>
       </w:pPr>
-      <w:r>
-        <w:rPr>
-          <w:lang w:val="es-ES"/>
-        </w:rPr>
-        <w:t>NPCs: animales</w:t>
+      <w:proofErr w:type="spellStart"/>
+      <w:r>
+        <w:rPr>
+          <w:lang w:val="es-ES"/>
+        </w:rPr>
+        <w:t>NPCs</w:t>
+      </w:r>
+      <w:proofErr w:type="spellEnd"/>
+      <w:r>
+        <w:rPr>
+          <w:lang w:val="es-ES"/>
+        </w:rPr>
+        <w:t>: animales</w:t>
       </w:r>
       <w:r>
         <w:rPr>

</xml_diff>

<commit_message>
Actualizacion, ahora si, de los floripondrios
</commit_message>
<xml_diff>
--- a/Memoria.docx
+++ b/Memoria.docx
@@ -926,7 +926,7 @@
           <w:color w:val="000000"/>
           <w:sz w:val="19"/>
           <w:szCs w:val="19"/>
-          <w:lang w:val="en-US"/>
+          <w:lang w:val="es-ES"/>
         </w:rPr>
       </w:pPr>
       <w:r>
@@ -945,7 +945,7 @@
           <w:color w:val="008000"/>
           <w:sz w:val="19"/>
           <w:szCs w:val="19"/>
-          <w:lang w:val="en-US"/>
+          <w:lang w:val="es-ES"/>
         </w:rPr>
         <w:t>// Quantitat de llum</w:t>
       </w:r>
@@ -970,7 +970,7 @@
           <w:color w:val="000000"/>
           <w:sz w:val="19"/>
           <w:szCs w:val="19"/>
-          <w:lang w:val="en-US"/>
+          <w:lang w:val="es-ES"/>
         </w:rPr>
         <w:tab/>
       </w:r>
@@ -1571,6 +1571,14 @@
       </w:pPr>
       <w:r>
         <w:t>“Picking”</w:t>
+      </w:r>
+    </w:p>
+    <w:p>
+      <w:pPr>
+        <w:spacing w:line="259" w:lineRule="auto"/>
+      </w:pPr>
+      <w:r>
+        <w:t>Raycast vs el mètode dels colors</w:t>
       </w:r>
     </w:p>
     <w:p>

</xml_diff>